<commit_message>
add OrderController (POST, GET)
</commit_message>
<xml_diff>
--- a/resources/api.docx
+++ b/resources/api.docx
@@ -804,42 +804,16 @@
           <w:szCs w:val="30"/>
           <w:lang w:val="en-US"/>
         </w:rPr>
-      </w:r>
-      <w:r>
-        <w:rPr>
-          <w:rFonts w:ascii="Arial" w:eastAsia="Times New Roman" w:hAnsi="Arial" w:cs="Arial"/>
-          <w:color w:val="0070C0"/>
+        <w:fldChar w:fldCharType="separate"/>
+      </w:r>
+      <w:r>
+        <w:rPr>
+          <w:rStyle w:val="a3"/>
+          <w:rFonts w:ascii="Arial" w:eastAsia="Times New Roman" w:hAnsi="Arial" w:cs="Arial"/>
           <w:szCs w:val="30"/>
           <w:lang w:val="en-US"/>
         </w:rPr>
-        <w:fldChar w:fldCharType="separate"/>
-      </w:r>
-      <w:r>
-        <w:rPr>
-          <w:rStyle w:val="a3"/>
-          <w:rFonts w:ascii="Arial" w:eastAsia="Times New Roman" w:hAnsi="Arial" w:cs="Arial"/>
-          <w:szCs w:val="30"/>
-          <w:lang w:val="en-US"/>
-        </w:rPr>
-        <w:t>/users/</w:t>
-      </w:r>
-      <w:r>
-        <w:rPr>
-          <w:rStyle w:val="a3"/>
-          <w:rFonts w:ascii="Arial" w:eastAsia="Times New Roman" w:hAnsi="Arial" w:cs="Arial"/>
-          <w:szCs w:val="30"/>
-          <w:lang w:val="en-US"/>
-        </w:rPr>
-        <w:t>{</w:t>
-      </w:r>
-      <w:r>
-        <w:rPr>
-          <w:rStyle w:val="a3"/>
-          <w:rFonts w:ascii="Arial" w:eastAsia="Times New Roman" w:hAnsi="Arial" w:cs="Arial"/>
-          <w:szCs w:val="30"/>
-          <w:lang w:val="en-US"/>
-        </w:rPr>
-        <w:t>id}</w:t>
+        <w:t>/users/{id}</w:t>
       </w:r>
     </w:p>
     <w:p>
@@ -1330,69 +1304,6 @@
                 <w:sz w:val="21"/>
                 <w:szCs w:val="21"/>
                 <w:bdr w:val="none" w:sz="0" w:space="0" w:color="auto" w:frame="1"/>
-                <w:lang w:val="en-US"/>
-              </w:rPr>
-              <w:t>  </w:t>
-            </w:r>
-            <w:commentRangeStart w:id="2"/>
-            <w:r>
-              <w:rPr>
-                <w:rFonts w:ascii="Consolas" w:hAnsi="Consolas" w:cs="Courier New"/>
-                <w:color w:val="333333"/>
-                <w:sz w:val="21"/>
-                <w:szCs w:val="21"/>
-                <w:bdr w:val="none" w:sz="0" w:space="0" w:color="auto" w:frame="1"/>
-              </w:rPr>
-              <w:t>"</w:t>
-            </w:r>
-            <w:proofErr w:type="spellStart"/>
-            <w:r>
-              <w:rPr>
-                <w:rFonts w:ascii="Consolas" w:hAnsi="Consolas" w:cs="Courier New"/>
-                <w:color w:val="333333"/>
-                <w:sz w:val="21"/>
-                <w:szCs w:val="21"/>
-                <w:bdr w:val="none" w:sz="0" w:space="0" w:color="auto" w:frame="1"/>
-              </w:rPr>
-              <w:t>supplicant</w:t>
-            </w:r>
-            <w:proofErr w:type="spellEnd"/>
-            <w:r>
-              <w:rPr>
-                <w:rFonts w:ascii="Consolas" w:hAnsi="Consolas" w:cs="Courier New"/>
-                <w:color w:val="333333"/>
-                <w:sz w:val="21"/>
-                <w:szCs w:val="21"/>
-                <w:bdr w:val="none" w:sz="0" w:space="0" w:color="auto" w:frame="1"/>
-              </w:rPr>
-              <w:t>": 1,</w:t>
-            </w:r>
-            <w:commentRangeEnd w:id="2"/>
-            <w:r>
-              <w:rPr>
-                <w:rStyle w:val="a9"/>
-              </w:rPr>
-              <w:commentReference w:id="2"/>
-            </w:r>
-          </w:p>
-          <w:p>
-            <w:pPr>
-              <w:spacing w:line="300" w:lineRule="atLeast"/>
-              <w:textAlignment w:val="baseline"/>
-              <w:rPr>
-                <w:rFonts w:ascii="Consolas" w:eastAsia="Times New Roman" w:hAnsi="Consolas"/>
-                <w:color w:val="333333"/>
-                <w:sz w:val="21"/>
-                <w:szCs w:val="21"/>
-              </w:rPr>
-            </w:pPr>
-            <w:r>
-              <w:rPr>
-                <w:rFonts w:ascii="Consolas" w:hAnsi="Consolas" w:cs="Courier New"/>
-                <w:color w:val="333333"/>
-                <w:sz w:val="21"/>
-                <w:szCs w:val="21"/>
-                <w:bdr w:val="none" w:sz="0" w:space="0" w:color="auto" w:frame="1"/>
               </w:rPr>
               <w:t>  "</w:t>
             </w:r>
@@ -2196,6 +2107,16 @@
         </w:rPr>
         <w:t>GET</w:t>
       </w:r>
+      <w:r>
+        <w:rPr>
+          <w:rFonts w:ascii="Arial" w:eastAsia="Times New Roman" w:hAnsi="Arial" w:cs="Arial"/>
+          <w:bCs w:val="0"/>
+          <w:color w:val="333333"/>
+          <w:sz w:val="30"/>
+          <w:szCs w:val="30"/>
+        </w:rPr>
+        <w:t xml:space="preserve"> – должен возвращать лист</w:t>
+      </w:r>
     </w:p>
     <w:p>
       <w:pPr>
@@ -2374,13 +2295,190 @@
               <w:spacing w:line="300" w:lineRule="atLeast"/>
               <w:textAlignment w:val="baseline"/>
               <w:rPr>
+                <w:rStyle w:val="HTML"/>
+                <w:rFonts w:ascii="Consolas" w:eastAsia="Times New Roman" w:hAnsi="Consolas" w:cs="Times New Roman"/>
+                <w:color w:val="333333"/>
+                <w:sz w:val="21"/>
+                <w:szCs w:val="21"/>
+                <w:lang w:val="en-US"/>
+              </w:rPr>
+            </w:pPr>
+            <w:r>
+              <w:rPr>
+                <w:rFonts w:ascii="Consolas" w:hAnsi="Consolas" w:cs="Courier New"/>
+                <w:color w:val="333333"/>
+                <w:sz w:val="21"/>
+                <w:szCs w:val="21"/>
+                <w:bdr w:val="none" w:sz="0" w:space="0" w:color="auto" w:frame="1"/>
+                <w:lang w:val="en-US"/>
+              </w:rPr>
+              <w:t>{</w:t>
+            </w:r>
+            <w:r>
+              <w:rPr>
+                <w:rStyle w:val="HTML"/>
+                <w:rFonts w:ascii="Consolas" w:hAnsi="Consolas"/>
+                <w:color w:val="333333"/>
+                <w:sz w:val="21"/>
+                <w:szCs w:val="21"/>
+                <w:bdr w:val="none" w:sz="0" w:space="0" w:color="auto" w:frame="1"/>
+              </w:rPr>
+              <w:t xml:space="preserve">   </w:t>
+            </w:r>
+          </w:p>
+          <w:p>
+            <w:pPr>
+              <w:spacing w:line="300" w:lineRule="atLeast"/>
+              <w:textAlignment w:val="baseline"/>
+              <w:rPr>
                 <w:rFonts w:ascii="Consolas" w:eastAsia="Times New Roman" w:hAnsi="Consolas"/>
                 <w:color w:val="333333"/>
                 <w:sz w:val="21"/>
                 <w:szCs w:val="21"/>
-                <w:lang w:val="en-US"/>
-              </w:rPr>
-            </w:pPr>
+              </w:rPr>
+            </w:pPr>
+            <w:r>
+              <w:rPr>
+                <w:rStyle w:val="HTML"/>
+                <w:rFonts w:ascii="Consolas" w:hAnsi="Consolas"/>
+                <w:color w:val="333333"/>
+                <w:sz w:val="21"/>
+                <w:szCs w:val="21"/>
+                <w:bdr w:val="none" w:sz="0" w:space="0" w:color="auto" w:frame="1"/>
+              </w:rPr>
+              <w:t xml:space="preserve">    "</w:t>
+            </w:r>
+            <w:proofErr w:type="spellStart"/>
+            <w:r>
+              <w:rPr>
+                <w:rStyle w:val="HTML"/>
+                <w:rFonts w:ascii="Consolas" w:hAnsi="Consolas"/>
+                <w:color w:val="333333"/>
+                <w:sz w:val="21"/>
+                <w:szCs w:val="21"/>
+                <w:bdr w:val="none" w:sz="0" w:space="0" w:color="auto" w:frame="1"/>
+              </w:rPr>
+              <w:t>limit</w:t>
+            </w:r>
+            <w:proofErr w:type="spellEnd"/>
+            <w:r>
+              <w:rPr>
+                <w:rStyle w:val="HTML"/>
+                <w:rFonts w:ascii="Consolas" w:hAnsi="Consolas"/>
+                <w:color w:val="333333"/>
+                <w:sz w:val="21"/>
+                <w:szCs w:val="21"/>
+                <w:bdr w:val="none" w:sz="0" w:space="0" w:color="auto" w:frame="1"/>
+              </w:rPr>
+              <w:t>": 20,</w:t>
+            </w:r>
+          </w:p>
+          <w:p>
+            <w:pPr>
+              <w:spacing w:line="300" w:lineRule="atLeast"/>
+              <w:textAlignment w:val="baseline"/>
+              <w:rPr>
+                <w:rStyle w:val="HTML"/>
+                <w:rFonts w:ascii="Consolas" w:hAnsi="Consolas"/>
+                <w:color w:val="333333"/>
+                <w:sz w:val="21"/>
+                <w:szCs w:val="21"/>
+                <w:bdr w:val="none" w:sz="0" w:space="0" w:color="auto" w:frame="1"/>
+              </w:rPr>
+            </w:pPr>
+            <w:r>
+              <w:rPr>
+                <w:rStyle w:val="HTML"/>
+                <w:rFonts w:ascii="Consolas" w:hAnsi="Consolas"/>
+                <w:color w:val="333333"/>
+                <w:sz w:val="21"/>
+                <w:szCs w:val="21"/>
+                <w:bdr w:val="none" w:sz="0" w:space="0" w:color="auto" w:frame="1"/>
+              </w:rPr>
+              <w:t>    "</w:t>
+            </w:r>
+            <w:proofErr w:type="spellStart"/>
+            <w:r>
+              <w:rPr>
+                <w:rStyle w:val="HTML"/>
+                <w:rFonts w:ascii="Consolas" w:hAnsi="Consolas"/>
+                <w:color w:val="333333"/>
+                <w:sz w:val="21"/>
+                <w:szCs w:val="21"/>
+                <w:bdr w:val="none" w:sz="0" w:space="0" w:color="auto" w:frame="1"/>
+              </w:rPr>
+              <w:t>offset</w:t>
+            </w:r>
+            <w:proofErr w:type="spellEnd"/>
+            <w:r>
+              <w:rPr>
+                <w:rStyle w:val="HTML"/>
+                <w:rFonts w:ascii="Consolas" w:hAnsi="Consolas"/>
+                <w:color w:val="333333"/>
+                <w:sz w:val="21"/>
+                <w:szCs w:val="21"/>
+                <w:bdr w:val="none" w:sz="0" w:space="0" w:color="auto" w:frame="1"/>
+              </w:rPr>
+              <w:t>": 0,</w:t>
+            </w:r>
+          </w:p>
+          <w:p>
+            <w:pPr>
+              <w:spacing w:line="300" w:lineRule="atLeast"/>
+              <w:textAlignment w:val="baseline"/>
+              <w:rPr>
+                <w:rFonts w:ascii="Consolas" w:eastAsia="Times New Roman" w:hAnsi="Consolas"/>
+                <w:color w:val="333333"/>
+                <w:sz w:val="21"/>
+                <w:szCs w:val="21"/>
+              </w:rPr>
+            </w:pPr>
+            <w:r>
+              <w:rPr>
+                <w:rFonts w:ascii="Consolas" w:hAnsi="Consolas" w:cs="Courier New"/>
+                <w:color w:val="333333"/>
+                <w:sz w:val="21"/>
+                <w:szCs w:val="21"/>
+                <w:bdr w:val="none" w:sz="0" w:space="0" w:color="auto" w:frame="1"/>
+                <w:lang w:val="en-US"/>
+              </w:rPr>
+              <w:t xml:space="preserve">    </w:t>
+            </w:r>
+            <w:r>
+              <w:rPr>
+                <w:rFonts w:ascii="Consolas" w:hAnsi="Consolas" w:cs="Courier New"/>
+                <w:color w:val="333333"/>
+                <w:sz w:val="21"/>
+                <w:szCs w:val="21"/>
+                <w:bdr w:val="none" w:sz="0" w:space="0" w:color="auto" w:frame="1"/>
+                <w:lang w:val="en-US"/>
+              </w:rPr>
+              <w:t>"payload": [</w:t>
+            </w:r>
+          </w:p>
+          <w:p>
+            <w:pPr>
+              <w:spacing w:line="300" w:lineRule="atLeast"/>
+              <w:textAlignment w:val="baseline"/>
+              <w:rPr>
+                <w:rFonts w:ascii="Consolas" w:eastAsia="Times New Roman" w:hAnsi="Consolas"/>
+                <w:color w:val="333333"/>
+                <w:sz w:val="21"/>
+                <w:szCs w:val="21"/>
+                <w:lang w:val="en-US"/>
+              </w:rPr>
+            </w:pPr>
+            <w:r>
+              <w:rPr>
+                <w:rFonts w:ascii="Consolas" w:hAnsi="Consolas" w:cs="Courier New"/>
+                <w:color w:val="333333"/>
+                <w:sz w:val="21"/>
+                <w:szCs w:val="21"/>
+                <w:bdr w:val="none" w:sz="0" w:space="0" w:color="auto" w:frame="1"/>
+                <w:lang w:val="en-US"/>
+              </w:rPr>
+              <w:t xml:space="preserve">       </w:t>
+            </w:r>
             <w:r>
               <w:rPr>
                 <w:rFonts w:ascii="Consolas" w:hAnsi="Consolas" w:cs="Courier New"/>
@@ -2881,12 +2979,489 @@
               <w:spacing w:line="300" w:lineRule="atLeast"/>
               <w:textAlignment w:val="baseline"/>
               <w:rPr>
+                <w:rFonts w:ascii="Consolas" w:hAnsi="Consolas" w:cs="Courier New"/>
+                <w:color w:val="333333"/>
+                <w:sz w:val="21"/>
+                <w:szCs w:val="21"/>
+                <w:bdr w:val="none" w:sz="0" w:space="0" w:color="auto" w:frame="1"/>
+              </w:rPr>
+            </w:pPr>
+            <w:r>
+              <w:rPr>
+                <w:rFonts w:ascii="Consolas" w:hAnsi="Consolas" w:cs="Courier New"/>
+                <w:color w:val="333333"/>
+                <w:sz w:val="21"/>
+                <w:szCs w:val="21"/>
+                <w:bdr w:val="none" w:sz="0" w:space="0" w:color="auto" w:frame="1"/>
+              </w:rPr>
+              <w:t xml:space="preserve">       </w:t>
+            </w:r>
+            <w:r>
+              <w:rPr>
+                <w:rFonts w:ascii="Consolas" w:hAnsi="Consolas" w:cs="Courier New"/>
+                <w:color w:val="333333"/>
+                <w:sz w:val="21"/>
+                <w:szCs w:val="21"/>
+                <w:bdr w:val="none" w:sz="0" w:space="0" w:color="auto" w:frame="1"/>
+              </w:rPr>
+              <w:t>}</w:t>
+            </w:r>
+          </w:p>
+          <w:p>
+            <w:pPr>
+              <w:spacing w:line="300" w:lineRule="atLeast"/>
+              <w:textAlignment w:val="baseline"/>
+              <w:rPr>
+                <w:rFonts w:ascii="Consolas" w:hAnsi="Consolas" w:cs="Courier New"/>
+                <w:color w:val="333333"/>
+                <w:sz w:val="21"/>
+                <w:szCs w:val="21"/>
+                <w:bdr w:val="none" w:sz="0" w:space="0" w:color="auto" w:frame="1"/>
+              </w:rPr>
+            </w:pPr>
+          </w:p>
+          <w:p>
+            <w:pPr>
+              <w:spacing w:line="300" w:lineRule="atLeast"/>
+              <w:textAlignment w:val="baseline"/>
+              <w:rPr>
                 <w:rFonts w:ascii="Consolas" w:eastAsia="Times New Roman" w:hAnsi="Consolas"/>
                 <w:color w:val="333333"/>
                 <w:sz w:val="21"/>
                 <w:szCs w:val="21"/>
-              </w:rPr>
-            </w:pPr>
+                <w:lang w:val="en-US"/>
+              </w:rPr>
+            </w:pPr>
+            <w:r>
+              <w:rPr>
+                <w:rFonts w:ascii="Consolas" w:hAnsi="Consolas" w:cs="Courier New"/>
+                <w:color w:val="333333"/>
+                <w:sz w:val="21"/>
+                <w:szCs w:val="21"/>
+                <w:bdr w:val="none" w:sz="0" w:space="0" w:color="auto" w:frame="1"/>
+                <w:lang w:val="en-US"/>
+              </w:rPr>
+              <w:t xml:space="preserve">      </w:t>
+            </w:r>
+            <w:r>
+              <w:rPr>
+                <w:rFonts w:ascii="Consolas" w:hAnsi="Consolas" w:cs="Courier New"/>
+                <w:color w:val="333333"/>
+                <w:sz w:val="21"/>
+                <w:szCs w:val="21"/>
+                <w:bdr w:val="none" w:sz="0" w:space="0" w:color="auto" w:frame="1"/>
+                <w:lang w:val="en-US"/>
+              </w:rPr>
+              <w:t>{</w:t>
+            </w:r>
+          </w:p>
+          <w:p>
+            <w:pPr>
+              <w:spacing w:line="300" w:lineRule="atLeast"/>
+              <w:textAlignment w:val="baseline"/>
+              <w:rPr>
+                <w:rFonts w:ascii="Consolas" w:eastAsia="Times New Roman" w:hAnsi="Consolas"/>
+                <w:color w:val="333333"/>
+                <w:sz w:val="21"/>
+                <w:szCs w:val="21"/>
+                <w:lang w:val="en-US"/>
+              </w:rPr>
+            </w:pPr>
+            <w:r>
+              <w:rPr>
+                <w:rFonts w:ascii="Consolas" w:hAnsi="Consolas" w:cs="Courier New"/>
+                <w:color w:val="333333"/>
+                <w:sz w:val="21"/>
+                <w:szCs w:val="21"/>
+                <w:bdr w:val="none" w:sz="0" w:space="0" w:color="auto" w:frame="1"/>
+                <w:lang w:val="en-US"/>
+              </w:rPr>
+              <w:lastRenderedPageBreak/>
+              <w:t>    "id": 95,</w:t>
+            </w:r>
+          </w:p>
+          <w:p>
+            <w:pPr>
+              <w:spacing w:line="300" w:lineRule="atLeast"/>
+              <w:textAlignment w:val="baseline"/>
+              <w:rPr>
+                <w:rFonts w:ascii="Consolas" w:eastAsia="Times New Roman" w:hAnsi="Consolas"/>
+                <w:color w:val="333333"/>
+                <w:sz w:val="21"/>
+                <w:szCs w:val="21"/>
+                <w:lang w:val="en-US"/>
+              </w:rPr>
+            </w:pPr>
+            <w:r>
+              <w:rPr>
+                <w:rFonts w:ascii="Consolas" w:hAnsi="Consolas" w:cs="Courier New"/>
+                <w:color w:val="333333"/>
+                <w:sz w:val="21"/>
+                <w:szCs w:val="21"/>
+                <w:bdr w:val="none" w:sz="0" w:space="0" w:color="auto" w:frame="1"/>
+                <w:lang w:val="en-US"/>
+              </w:rPr>
+              <w:t>    "</w:t>
+            </w:r>
+            <w:proofErr w:type="spellStart"/>
+            <w:r>
+              <w:rPr>
+                <w:rFonts w:ascii="Consolas" w:hAnsi="Consolas" w:cs="Courier New"/>
+                <w:color w:val="333333"/>
+                <w:sz w:val="21"/>
+                <w:szCs w:val="21"/>
+                <w:bdr w:val="none" w:sz="0" w:space="0" w:color="auto" w:frame="1"/>
+                <w:lang w:val="en-US"/>
+              </w:rPr>
+              <w:t>paymentId</w:t>
+            </w:r>
+            <w:proofErr w:type="spellEnd"/>
+            <w:r>
+              <w:rPr>
+                <w:rFonts w:ascii="Consolas" w:hAnsi="Consolas" w:cs="Courier New"/>
+                <w:color w:val="333333"/>
+                <w:sz w:val="21"/>
+                <w:szCs w:val="21"/>
+                <w:bdr w:val="none" w:sz="0" w:space="0" w:color="auto" w:frame="1"/>
+                <w:lang w:val="en-US"/>
+              </w:rPr>
+              <w:t>": 1,</w:t>
+            </w:r>
+          </w:p>
+          <w:p>
+            <w:pPr>
+              <w:spacing w:line="300" w:lineRule="atLeast"/>
+              <w:textAlignment w:val="baseline"/>
+              <w:rPr>
+                <w:rFonts w:ascii="Consolas" w:eastAsia="Times New Roman" w:hAnsi="Consolas"/>
+                <w:color w:val="333333"/>
+                <w:sz w:val="21"/>
+                <w:szCs w:val="21"/>
+                <w:lang w:val="en-US"/>
+              </w:rPr>
+            </w:pPr>
+            <w:r>
+              <w:rPr>
+                <w:rFonts w:ascii="Consolas" w:hAnsi="Consolas" w:cs="Courier New"/>
+                <w:color w:val="333333"/>
+                <w:sz w:val="21"/>
+                <w:szCs w:val="21"/>
+                <w:bdr w:val="none" w:sz="0" w:space="0" w:color="auto" w:frame="1"/>
+                <w:lang w:val="en-US"/>
+              </w:rPr>
+              <w:t>    "</w:t>
+            </w:r>
+            <w:proofErr w:type="spellStart"/>
+            <w:r>
+              <w:rPr>
+                <w:rFonts w:ascii="Consolas" w:hAnsi="Consolas" w:cs="Courier New"/>
+                <w:color w:val="333333"/>
+                <w:sz w:val="21"/>
+                <w:szCs w:val="21"/>
+                <w:bdr w:val="none" w:sz="0" w:space="0" w:color="auto" w:frame="1"/>
+                <w:lang w:val="en-US"/>
+              </w:rPr>
+              <w:t>userId</w:t>
+            </w:r>
+            <w:proofErr w:type="spellEnd"/>
+            <w:r>
+              <w:rPr>
+                <w:rFonts w:ascii="Consolas" w:hAnsi="Consolas" w:cs="Courier New"/>
+                <w:color w:val="333333"/>
+                <w:sz w:val="21"/>
+                <w:szCs w:val="21"/>
+                <w:bdr w:val="none" w:sz="0" w:space="0" w:color="auto" w:frame="1"/>
+                <w:lang w:val="en-US"/>
+              </w:rPr>
+              <w:t>": 7,</w:t>
+            </w:r>
+          </w:p>
+          <w:p>
+            <w:pPr>
+              <w:spacing w:line="300" w:lineRule="atLeast"/>
+              <w:textAlignment w:val="baseline"/>
+              <w:rPr>
+                <w:rFonts w:ascii="Consolas" w:eastAsia="Times New Roman" w:hAnsi="Consolas"/>
+                <w:color w:val="333333"/>
+                <w:sz w:val="21"/>
+                <w:szCs w:val="21"/>
+                <w:lang w:val="en-US"/>
+              </w:rPr>
+            </w:pPr>
+            <w:r>
+              <w:rPr>
+                <w:rFonts w:ascii="Consolas" w:hAnsi="Consolas" w:cs="Courier New"/>
+                <w:color w:val="333333"/>
+                <w:sz w:val="21"/>
+                <w:szCs w:val="21"/>
+                <w:bdr w:val="none" w:sz="0" w:space="0" w:color="auto" w:frame="1"/>
+                <w:lang w:val="en-US"/>
+              </w:rPr>
+              <w:t>    "</w:t>
+            </w:r>
+            <w:proofErr w:type="spellStart"/>
+            <w:r>
+              <w:rPr>
+                <w:rFonts w:ascii="Consolas" w:hAnsi="Consolas" w:cs="Courier New"/>
+                <w:color w:val="333333"/>
+                <w:sz w:val="21"/>
+                <w:szCs w:val="21"/>
+                <w:bdr w:val="none" w:sz="0" w:space="0" w:color="auto" w:frame="1"/>
+                <w:lang w:val="en-US"/>
+              </w:rPr>
+              <w:t>startDate</w:t>
+            </w:r>
+            <w:proofErr w:type="spellEnd"/>
+            <w:r>
+              <w:rPr>
+                <w:rFonts w:ascii="Consolas" w:hAnsi="Consolas" w:cs="Courier New"/>
+                <w:color w:val="333333"/>
+                <w:sz w:val="21"/>
+                <w:szCs w:val="21"/>
+                <w:bdr w:val="none" w:sz="0" w:space="0" w:color="auto" w:frame="1"/>
+                <w:lang w:val="en-US"/>
+              </w:rPr>
+              <w:t>": "2016-09-15T13:04:45.000Z",</w:t>
+            </w:r>
+          </w:p>
+          <w:p>
+            <w:pPr>
+              <w:spacing w:line="300" w:lineRule="atLeast"/>
+              <w:textAlignment w:val="baseline"/>
+              <w:rPr>
+                <w:rFonts w:ascii="Consolas" w:eastAsia="Times New Roman" w:hAnsi="Consolas"/>
+                <w:color w:val="333333"/>
+                <w:sz w:val="21"/>
+                <w:szCs w:val="21"/>
+                <w:lang w:val="en-US"/>
+              </w:rPr>
+            </w:pPr>
+            <w:r>
+              <w:rPr>
+                <w:rFonts w:ascii="Consolas" w:hAnsi="Consolas" w:cs="Courier New"/>
+                <w:color w:val="333333"/>
+                <w:sz w:val="21"/>
+                <w:szCs w:val="21"/>
+                <w:bdr w:val="none" w:sz="0" w:space="0" w:color="auto" w:frame="1"/>
+                <w:lang w:val="en-US"/>
+              </w:rPr>
+              <w:t>    "</w:t>
+            </w:r>
+            <w:proofErr w:type="spellStart"/>
+            <w:r>
+              <w:rPr>
+                <w:rFonts w:ascii="Consolas" w:hAnsi="Consolas" w:cs="Courier New"/>
+                <w:color w:val="333333"/>
+                <w:sz w:val="21"/>
+                <w:szCs w:val="21"/>
+                <w:bdr w:val="none" w:sz="0" w:space="0" w:color="auto" w:frame="1"/>
+                <w:lang w:val="en-US"/>
+              </w:rPr>
+              <w:t>endDate</w:t>
+            </w:r>
+            <w:proofErr w:type="spellEnd"/>
+            <w:r>
+              <w:rPr>
+                <w:rFonts w:ascii="Consolas" w:hAnsi="Consolas" w:cs="Courier New"/>
+                <w:color w:val="333333"/>
+                <w:sz w:val="21"/>
+                <w:szCs w:val="21"/>
+                <w:bdr w:val="none" w:sz="0" w:space="0" w:color="auto" w:frame="1"/>
+                <w:lang w:val="en-US"/>
+              </w:rPr>
+              <w:t>": "2016-09-15T13:04:45.000Z",</w:t>
+            </w:r>
+          </w:p>
+          <w:p>
+            <w:pPr>
+              <w:spacing w:line="300" w:lineRule="atLeast"/>
+              <w:textAlignment w:val="baseline"/>
+              <w:rPr>
+                <w:rFonts w:ascii="Consolas" w:eastAsia="Times New Roman" w:hAnsi="Consolas"/>
+                <w:color w:val="333333"/>
+                <w:sz w:val="21"/>
+                <w:szCs w:val="21"/>
+                <w:lang w:val="en-US"/>
+              </w:rPr>
+            </w:pPr>
+            <w:r>
+              <w:rPr>
+                <w:rFonts w:ascii="Consolas" w:hAnsi="Consolas" w:cs="Courier New"/>
+                <w:color w:val="333333"/>
+                <w:sz w:val="21"/>
+                <w:szCs w:val="21"/>
+                <w:bdr w:val="none" w:sz="0" w:space="0" w:color="auto" w:frame="1"/>
+                <w:lang w:val="en-US"/>
+              </w:rPr>
+              <w:t>    "</w:t>
+            </w:r>
+            <w:proofErr w:type="spellStart"/>
+            <w:r>
+              <w:rPr>
+                <w:rFonts w:ascii="Consolas" w:hAnsi="Consolas" w:cs="Courier New"/>
+                <w:color w:val="333333"/>
+                <w:sz w:val="21"/>
+                <w:szCs w:val="21"/>
+                <w:bdr w:val="none" w:sz="0" w:space="0" w:color="auto" w:frame="1"/>
+                <w:lang w:val="en-US"/>
+              </w:rPr>
+              <w:t>pricePaid</w:t>
+            </w:r>
+            <w:proofErr w:type="spellEnd"/>
+            <w:r>
+              <w:rPr>
+                <w:rFonts w:ascii="Consolas" w:hAnsi="Consolas" w:cs="Courier New"/>
+                <w:color w:val="333333"/>
+                <w:sz w:val="21"/>
+                <w:szCs w:val="21"/>
+                <w:bdr w:val="none" w:sz="0" w:space="0" w:color="auto" w:frame="1"/>
+                <w:lang w:val="en-US"/>
+              </w:rPr>
+              <w:t>": 100,</w:t>
+            </w:r>
+          </w:p>
+          <w:p>
+            <w:pPr>
+              <w:spacing w:line="300" w:lineRule="atLeast"/>
+              <w:textAlignment w:val="baseline"/>
+              <w:rPr>
+                <w:rFonts w:ascii="Consolas" w:eastAsia="Times New Roman" w:hAnsi="Consolas"/>
+                <w:color w:val="333333"/>
+                <w:sz w:val="21"/>
+                <w:szCs w:val="21"/>
+                <w:lang w:val="en-US"/>
+              </w:rPr>
+            </w:pPr>
+            <w:r>
+              <w:rPr>
+                <w:rFonts w:ascii="Consolas" w:hAnsi="Consolas" w:cs="Courier New"/>
+                <w:color w:val="333333"/>
+                <w:sz w:val="21"/>
+                <w:szCs w:val="21"/>
+                <w:bdr w:val="none" w:sz="0" w:space="0" w:color="auto" w:frame="1"/>
+                <w:lang w:val="en-US"/>
+              </w:rPr>
+              <w:t>    "state": "Active",</w:t>
+            </w:r>
+          </w:p>
+          <w:p>
+            <w:pPr>
+              <w:spacing w:line="300" w:lineRule="atLeast"/>
+              <w:textAlignment w:val="baseline"/>
+              <w:rPr>
+                <w:rFonts w:ascii="Consolas" w:eastAsia="Times New Roman" w:hAnsi="Consolas"/>
+                <w:color w:val="333333"/>
+                <w:sz w:val="21"/>
+                <w:szCs w:val="21"/>
+                <w:lang w:val="en-US"/>
+              </w:rPr>
+            </w:pPr>
+            <w:r>
+              <w:rPr>
+                <w:rFonts w:ascii="Consolas" w:hAnsi="Consolas" w:cs="Courier New"/>
+                <w:color w:val="333333"/>
+                <w:sz w:val="21"/>
+                <w:szCs w:val="21"/>
+                <w:bdr w:val="none" w:sz="0" w:space="0" w:color="auto" w:frame="1"/>
+                <w:lang w:val="en-US"/>
+              </w:rPr>
+              <w:t>    "</w:t>
+            </w:r>
+            <w:proofErr w:type="spellStart"/>
+            <w:r>
+              <w:rPr>
+                <w:rFonts w:ascii="Consolas" w:hAnsi="Consolas" w:cs="Courier New"/>
+                <w:color w:val="333333"/>
+                <w:sz w:val="21"/>
+                <w:szCs w:val="21"/>
+                <w:bdr w:val="none" w:sz="0" w:space="0" w:color="auto" w:frame="1"/>
+                <w:lang w:val="en-US"/>
+              </w:rPr>
+              <w:t>createdDate</w:t>
+            </w:r>
+            <w:proofErr w:type="spellEnd"/>
+            <w:r>
+              <w:rPr>
+                <w:rFonts w:ascii="Consolas" w:hAnsi="Consolas" w:cs="Courier New"/>
+                <w:color w:val="333333"/>
+                <w:sz w:val="21"/>
+                <w:szCs w:val="21"/>
+                <w:bdr w:val="none" w:sz="0" w:space="0" w:color="auto" w:frame="1"/>
+                <w:lang w:val="en-US"/>
+              </w:rPr>
+              <w:t>": "2016-09-15T15:07:17.000Z",</w:t>
+            </w:r>
+          </w:p>
+          <w:p>
+            <w:pPr>
+              <w:spacing w:line="300" w:lineRule="atLeast"/>
+              <w:textAlignment w:val="baseline"/>
+              <w:rPr>
+                <w:rFonts w:ascii="Consolas" w:eastAsia="Times New Roman" w:hAnsi="Consolas"/>
+                <w:color w:val="333333"/>
+                <w:sz w:val="21"/>
+                <w:szCs w:val="21"/>
+                <w:lang w:val="en-US"/>
+              </w:rPr>
+            </w:pPr>
+            <w:r>
+              <w:rPr>
+                <w:rFonts w:ascii="Consolas" w:hAnsi="Consolas" w:cs="Courier New"/>
+                <w:color w:val="333333"/>
+                <w:sz w:val="21"/>
+                <w:szCs w:val="21"/>
+                <w:bdr w:val="none" w:sz="0" w:space="0" w:color="auto" w:frame="1"/>
+                <w:lang w:val="en-US"/>
+              </w:rPr>
+              <w:t>    "</w:t>
+            </w:r>
+            <w:proofErr w:type="spellStart"/>
+            <w:r>
+              <w:rPr>
+                <w:rFonts w:ascii="Consolas" w:hAnsi="Consolas" w:cs="Courier New"/>
+                <w:color w:val="333333"/>
+                <w:sz w:val="21"/>
+                <w:szCs w:val="21"/>
+                <w:bdr w:val="none" w:sz="0" w:space="0" w:color="auto" w:frame="1"/>
+                <w:lang w:val="en-US"/>
+              </w:rPr>
+              <w:t>modifiedDate</w:t>
+            </w:r>
+            <w:proofErr w:type="spellEnd"/>
+            <w:r>
+              <w:rPr>
+                <w:rFonts w:ascii="Consolas" w:hAnsi="Consolas" w:cs="Courier New"/>
+                <w:color w:val="333333"/>
+                <w:sz w:val="21"/>
+                <w:szCs w:val="21"/>
+                <w:bdr w:val="none" w:sz="0" w:space="0" w:color="auto" w:frame="1"/>
+                <w:lang w:val="en-US"/>
+              </w:rPr>
+              <w:t>": "2016-09-15T15:07:17.000Z"</w:t>
+            </w:r>
+          </w:p>
+          <w:p>
+            <w:pPr>
+              <w:spacing w:line="300" w:lineRule="atLeast"/>
+              <w:textAlignment w:val="baseline"/>
+              <w:rPr>
+                <w:rFonts w:ascii="Consolas" w:hAnsi="Consolas" w:cs="Courier New"/>
+                <w:color w:val="333333"/>
+                <w:sz w:val="21"/>
+                <w:szCs w:val="21"/>
+                <w:bdr w:val="none" w:sz="0" w:space="0" w:color="auto" w:frame="1"/>
+              </w:rPr>
+            </w:pPr>
+            <w:r>
+              <w:rPr>
+                <w:rFonts w:ascii="Consolas" w:hAnsi="Consolas" w:cs="Courier New"/>
+                <w:color w:val="333333"/>
+                <w:sz w:val="21"/>
+                <w:szCs w:val="21"/>
+                <w:bdr w:val="none" w:sz="0" w:space="0" w:color="auto" w:frame="1"/>
+              </w:rPr>
+              <w:t xml:space="preserve">        </w:t>
+            </w:r>
             <w:r>
               <w:rPr>
                 <w:rFonts w:ascii="Consolas" w:hAnsi="Consolas" w:cs="Courier New"/>
@@ -2897,6 +3472,64 @@
               </w:rPr>
               <w:t>}</w:t>
             </w:r>
+          </w:p>
+          <w:p>
+            <w:pPr>
+              <w:spacing w:line="300" w:lineRule="atLeast"/>
+              <w:textAlignment w:val="baseline"/>
+              <w:rPr>
+                <w:rFonts w:ascii="Consolas" w:hAnsi="Consolas" w:cs="Courier New"/>
+                <w:color w:val="333333"/>
+                <w:sz w:val="21"/>
+                <w:szCs w:val="21"/>
+                <w:bdr w:val="none" w:sz="0" w:space="0" w:color="auto" w:frame="1"/>
+              </w:rPr>
+            </w:pPr>
+            <w:r>
+              <w:rPr>
+                <w:rFonts w:ascii="Consolas" w:hAnsi="Consolas" w:cs="Courier New"/>
+                <w:color w:val="333333"/>
+                <w:sz w:val="21"/>
+                <w:szCs w:val="21"/>
+                <w:bdr w:val="none" w:sz="0" w:space="0" w:color="auto" w:frame="1"/>
+              </w:rPr>
+              <w:t xml:space="preserve">     ]</w:t>
+            </w:r>
+          </w:p>
+          <w:p>
+            <w:pPr>
+              <w:spacing w:line="300" w:lineRule="atLeast"/>
+              <w:textAlignment w:val="baseline"/>
+              <w:rPr>
+                <w:rFonts w:ascii="Consolas" w:hAnsi="Consolas" w:cs="Courier New"/>
+                <w:color w:val="333333"/>
+                <w:sz w:val="21"/>
+                <w:szCs w:val="21"/>
+                <w:bdr w:val="none" w:sz="0" w:space="0" w:color="auto" w:frame="1"/>
+              </w:rPr>
+            </w:pPr>
+            <w:r>
+              <w:rPr>
+                <w:rFonts w:ascii="Consolas" w:hAnsi="Consolas" w:cs="Courier New"/>
+                <w:color w:val="333333"/>
+                <w:sz w:val="21"/>
+                <w:szCs w:val="21"/>
+                <w:bdr w:val="none" w:sz="0" w:space="0" w:color="auto" w:frame="1"/>
+              </w:rPr>
+              <w:t xml:space="preserve">   }</w:t>
+            </w:r>
+          </w:p>
+          <w:p>
+            <w:pPr>
+              <w:spacing w:line="300" w:lineRule="atLeast"/>
+              <w:textAlignment w:val="baseline"/>
+              <w:rPr>
+                <w:rFonts w:ascii="Consolas" w:eastAsia="Times New Roman" w:hAnsi="Consolas"/>
+                <w:color w:val="333333"/>
+                <w:sz w:val="21"/>
+                <w:szCs w:val="21"/>
+              </w:rPr>
+            </w:pPr>
           </w:p>
         </w:tc>
       </w:tr>
@@ -2954,7 +3587,7 @@
           <w:szCs w:val="30"/>
         </w:rPr>
       </w:pPr>
-      <w:bookmarkStart w:id="3" w:name="ordersId"/>
+      <w:bookmarkStart w:id="2" w:name="ordersId"/>
       <w:r>
         <w:rPr>
           <w:rFonts w:ascii="Arial" w:eastAsia="Times New Roman" w:hAnsi="Arial" w:cs="Arial"/>
@@ -3000,7 +3633,7 @@
         <w:t>}</w:t>
       </w:r>
     </w:p>
-    <w:bookmarkEnd w:id="3"/>
+    <w:bookmarkEnd w:id="2"/>
     <w:p>
       <w:pPr>
         <w:shd w:val="clear" w:color="auto" w:fill="FFFFFF"/>
@@ -3229,30 +3862,6 @@
                 <w:bdr w:val="none" w:sz="0" w:space="0" w:color="auto" w:frame="1"/>
                 <w:lang w:val="en-US"/>
               </w:rPr>
-              <w:t>  "supplicant": 1,</w:t>
-            </w:r>
-          </w:p>
-          <w:p>
-            <w:pPr>
-              <w:spacing w:line="300" w:lineRule="atLeast"/>
-              <w:textAlignment w:val="baseline"/>
-              <w:rPr>
-                <w:rFonts w:ascii="Consolas" w:eastAsia="Times New Roman" w:hAnsi="Consolas"/>
-                <w:color w:val="333333"/>
-                <w:sz w:val="21"/>
-                <w:szCs w:val="21"/>
-                <w:lang w:val="en-US"/>
-              </w:rPr>
-            </w:pPr>
-            <w:r>
-              <w:rPr>
-                <w:rFonts w:ascii="Consolas" w:hAnsi="Consolas" w:cs="Courier New"/>
-                <w:color w:val="333333"/>
-                <w:sz w:val="21"/>
-                <w:szCs w:val="21"/>
-                <w:bdr w:val="none" w:sz="0" w:space="0" w:color="auto" w:frame="1"/>
-                <w:lang w:val="en-US"/>
-              </w:rPr>
               <w:t>  "payload": [</w:t>
             </w:r>
           </w:p>
@@ -4375,7 +4984,7 @@
           <w:szCs w:val="30"/>
         </w:rPr>
       </w:pPr>
-      <w:bookmarkStart w:id="4" w:name="ordersIdAssts"/>
+      <w:bookmarkStart w:id="3" w:name="ordersIdAssts"/>
       <w:r>
         <w:rPr>
           <w:rFonts w:ascii="Arial" w:eastAsia="Times New Roman" w:hAnsi="Arial" w:cs="Arial"/>
@@ -4439,7 +5048,7 @@
       </w:r>
       <w:proofErr w:type="spellEnd"/>
     </w:p>
-    <w:bookmarkEnd w:id="4"/>
+    <w:bookmarkEnd w:id="3"/>
     <w:p>
       <w:pPr>
         <w:shd w:val="clear" w:color="auto" w:fill="FFFFFF"/>
@@ -5327,7 +5936,7 @@
           <w:szCs w:val="30"/>
         </w:rPr>
       </w:pPr>
-      <w:bookmarkStart w:id="5" w:name="assetsId"/>
+      <w:bookmarkStart w:id="4" w:name="assetsId"/>
       <w:r>
         <w:rPr>
           <w:rFonts w:ascii="Arial" w:eastAsia="Times New Roman" w:hAnsi="Arial" w:cs="Arial"/>
@@ -5374,12 +5983,645 @@
         <w:t>}</w:t>
       </w:r>
     </w:p>
-    <w:bookmarkEnd w:id="5"/>
+    <w:p>
+      <w:pPr>
+        <w:shd w:val="clear" w:color="auto" w:fill="FFFFFF"/>
+        <w:spacing w:before="150" w:line="300" w:lineRule="atLeast"/>
+        <w:rPr>
+          <w:rFonts w:ascii="Arial" w:hAnsi="Arial" w:cs="Arial"/>
+          <w:color w:val="333333"/>
+          <w:sz w:val="21"/>
+          <w:szCs w:val="21"/>
+        </w:rPr>
+      </w:pPr>
+      <w:bookmarkStart w:id="5" w:name="_GoBack"/>
+      <w:bookmarkEnd w:id="4"/>
+      <w:bookmarkEnd w:id="5"/>
+      <w:proofErr w:type="spellStart"/>
+      <w:r>
+        <w:rPr>
+          <w:rFonts w:ascii="Arial" w:hAnsi="Arial" w:cs="Arial"/>
+          <w:color w:val="333333"/>
+          <w:sz w:val="21"/>
+          <w:szCs w:val="21"/>
+        </w:rPr>
+        <w:t>Update</w:t>
+      </w:r>
+      <w:proofErr w:type="spellEnd"/>
+      <w:r>
+        <w:rPr>
+          <w:rFonts w:ascii="Arial" w:hAnsi="Arial" w:cs="Arial"/>
+          <w:color w:val="333333"/>
+          <w:sz w:val="21"/>
+          <w:szCs w:val="21"/>
+        </w:rPr>
+        <w:t xml:space="preserve"> </w:t>
+      </w:r>
+      <w:proofErr w:type="spellStart"/>
+      <w:r>
+        <w:rPr>
+          <w:rFonts w:ascii="Arial" w:hAnsi="Arial" w:cs="Arial"/>
+          <w:color w:val="333333"/>
+          <w:sz w:val="21"/>
+          <w:szCs w:val="21"/>
+        </w:rPr>
+        <w:t>asset</w:t>
+      </w:r>
+      <w:proofErr w:type="spellEnd"/>
+      <w:r>
+        <w:rPr>
+          <w:rFonts w:ascii="Arial" w:hAnsi="Arial" w:cs="Arial"/>
+          <w:color w:val="333333"/>
+          <w:sz w:val="21"/>
+          <w:szCs w:val="21"/>
+        </w:rPr>
+        <w:t>.</w:t>
+      </w:r>
+    </w:p>
+    <w:p>
+      <w:pPr>
+        <w:shd w:val="clear" w:color="auto" w:fill="FFFFFF"/>
+        <w:spacing w:before="150" w:line="300" w:lineRule="atLeast"/>
+        <w:rPr>
+          <w:rFonts w:ascii="Arial" w:hAnsi="Arial" w:cs="Arial"/>
+          <w:color w:val="333333"/>
+          <w:sz w:val="21"/>
+          <w:szCs w:val="21"/>
+        </w:rPr>
+      </w:pPr>
+      <w:proofErr w:type="spellStart"/>
+      <w:r>
+        <w:rPr>
+          <w:rFonts w:ascii="Arial" w:hAnsi="Arial" w:cs="Arial"/>
+          <w:color w:val="333333"/>
+          <w:sz w:val="21"/>
+          <w:szCs w:val="21"/>
+        </w:rPr>
+        <w:t>Request</w:t>
+      </w:r>
+      <w:proofErr w:type="spellEnd"/>
+      <w:r>
+        <w:rPr>
+          <w:rFonts w:ascii="Arial" w:hAnsi="Arial" w:cs="Arial"/>
+          <w:color w:val="333333"/>
+          <w:sz w:val="21"/>
+          <w:szCs w:val="21"/>
+        </w:rPr>
+        <w:t xml:space="preserve"> </w:t>
+      </w:r>
+      <w:proofErr w:type="spellStart"/>
+      <w:r>
+        <w:rPr>
+          <w:rFonts w:ascii="Arial" w:hAnsi="Arial" w:cs="Arial"/>
+          <w:color w:val="333333"/>
+          <w:sz w:val="21"/>
+          <w:szCs w:val="21"/>
+        </w:rPr>
+        <w:t>body</w:t>
+      </w:r>
+      <w:proofErr w:type="spellEnd"/>
+      <w:r>
+        <w:rPr>
+          <w:rFonts w:ascii="Arial" w:hAnsi="Arial" w:cs="Arial"/>
+          <w:color w:val="333333"/>
+          <w:sz w:val="21"/>
+          <w:szCs w:val="21"/>
+        </w:rPr>
+        <w:t>:</w:t>
+      </w:r>
+    </w:p>
+    <w:p>
+      <w:pPr>
+        <w:pStyle w:val="a4"/>
+        <w:shd w:val="clear" w:color="auto" w:fill="FFFFFF"/>
+        <w:spacing w:before="0" w:beforeAutospacing="0" w:after="0" w:afterAutospacing="0" w:line="300" w:lineRule="atLeast"/>
+        <w:rPr>
+          <w:rFonts w:ascii="Arial" w:hAnsi="Arial" w:cs="Arial"/>
+          <w:color w:val="333333"/>
+          <w:sz w:val="21"/>
+          <w:szCs w:val="21"/>
+        </w:rPr>
+      </w:pPr>
+      <w:proofErr w:type="spellStart"/>
+      <w:r>
+        <w:rPr>
+          <w:rStyle w:val="a6"/>
+          <w:rFonts w:ascii="Arial" w:hAnsi="Arial" w:cs="Arial"/>
+          <w:color w:val="333333"/>
+          <w:sz w:val="21"/>
+          <w:szCs w:val="21"/>
+        </w:rPr>
+        <w:t>Supported</w:t>
+      </w:r>
+      <w:proofErr w:type="spellEnd"/>
+      <w:r>
+        <w:rPr>
+          <w:rStyle w:val="a6"/>
+          <w:rFonts w:ascii="Arial" w:hAnsi="Arial" w:cs="Arial"/>
+          <w:color w:val="333333"/>
+          <w:sz w:val="21"/>
+          <w:szCs w:val="21"/>
+        </w:rPr>
+        <w:t xml:space="preserve"> </w:t>
+      </w:r>
+      <w:proofErr w:type="spellStart"/>
+      <w:r>
+        <w:rPr>
+          <w:rStyle w:val="a6"/>
+          <w:rFonts w:ascii="Arial" w:hAnsi="Arial" w:cs="Arial"/>
+          <w:color w:val="333333"/>
+          <w:sz w:val="21"/>
+          <w:szCs w:val="21"/>
+        </w:rPr>
+        <w:t>parameters</w:t>
+      </w:r>
+      <w:proofErr w:type="spellEnd"/>
+      <w:r>
+        <w:rPr>
+          <w:rStyle w:val="a6"/>
+          <w:rFonts w:ascii="Arial" w:hAnsi="Arial" w:cs="Arial"/>
+          <w:color w:val="333333"/>
+          <w:sz w:val="21"/>
+          <w:szCs w:val="21"/>
+        </w:rPr>
+        <w:t>:</w:t>
+      </w:r>
+    </w:p>
+    <w:p>
+      <w:pPr>
+        <w:numPr>
+          <w:ilvl w:val="0"/>
+          <w:numId w:val="6"/>
+        </w:numPr>
+        <w:shd w:val="clear" w:color="auto" w:fill="FFFFFF"/>
+        <w:spacing w:before="100" w:beforeAutospacing="1" w:after="100" w:afterAutospacing="1" w:line="300" w:lineRule="atLeast"/>
+        <w:ind w:left="567"/>
+        <w:rPr>
+          <w:rFonts w:ascii="Arial" w:eastAsia="Times New Roman" w:hAnsi="Arial" w:cs="Arial"/>
+          <w:color w:val="333333"/>
+          <w:sz w:val="21"/>
+          <w:szCs w:val="21"/>
+        </w:rPr>
+      </w:pPr>
+      <w:proofErr w:type="spellStart"/>
+      <w:r>
+        <w:rPr>
+          <w:rFonts w:ascii="Arial" w:eastAsia="Times New Roman" w:hAnsi="Arial" w:cs="Arial"/>
+          <w:color w:val="333333"/>
+          <w:sz w:val="21"/>
+          <w:szCs w:val="21"/>
+        </w:rPr>
+        <w:t>file</w:t>
+      </w:r>
+      <w:proofErr w:type="spellEnd"/>
+      <w:r>
+        <w:rPr>
+          <w:rFonts w:ascii="Arial" w:eastAsia="Times New Roman" w:hAnsi="Arial" w:cs="Arial"/>
+          <w:color w:val="333333"/>
+          <w:sz w:val="21"/>
+          <w:szCs w:val="21"/>
+        </w:rPr>
+        <w:t xml:space="preserve"> - </w:t>
+      </w:r>
+      <w:proofErr w:type="spellStart"/>
+      <w:r>
+        <w:rPr>
+          <w:rFonts w:ascii="Arial" w:eastAsia="Times New Roman" w:hAnsi="Arial" w:cs="Arial"/>
+          <w:color w:val="333333"/>
+          <w:sz w:val="21"/>
+          <w:szCs w:val="21"/>
+        </w:rPr>
+        <w:t>file</w:t>
+      </w:r>
+      <w:proofErr w:type="spellEnd"/>
+      <w:r>
+        <w:rPr>
+          <w:rFonts w:ascii="Arial" w:eastAsia="Times New Roman" w:hAnsi="Arial" w:cs="Arial"/>
+          <w:color w:val="333333"/>
+          <w:sz w:val="21"/>
+          <w:szCs w:val="21"/>
+        </w:rPr>
+        <w:t xml:space="preserve"> </w:t>
+      </w:r>
+      <w:proofErr w:type="spellStart"/>
+      <w:r>
+        <w:rPr>
+          <w:rFonts w:ascii="Arial" w:eastAsia="Times New Roman" w:hAnsi="Arial" w:cs="Arial"/>
+          <w:color w:val="333333"/>
+          <w:sz w:val="21"/>
+          <w:szCs w:val="21"/>
+        </w:rPr>
+        <w:t>to</w:t>
+      </w:r>
+      <w:proofErr w:type="spellEnd"/>
+      <w:r>
+        <w:rPr>
+          <w:rFonts w:ascii="Arial" w:eastAsia="Times New Roman" w:hAnsi="Arial" w:cs="Arial"/>
+          <w:color w:val="333333"/>
+          <w:sz w:val="21"/>
+          <w:szCs w:val="21"/>
+        </w:rPr>
+        <w:t xml:space="preserve"> </w:t>
+      </w:r>
+      <w:proofErr w:type="spellStart"/>
+      <w:r>
+        <w:rPr>
+          <w:rFonts w:ascii="Arial" w:eastAsia="Times New Roman" w:hAnsi="Arial" w:cs="Arial"/>
+          <w:color w:val="333333"/>
+          <w:sz w:val="21"/>
+          <w:szCs w:val="21"/>
+        </w:rPr>
+        <w:t>upload</w:t>
+      </w:r>
+      <w:proofErr w:type="spellEnd"/>
+      <w:r>
+        <w:rPr>
+          <w:rFonts w:ascii="Arial" w:eastAsia="Times New Roman" w:hAnsi="Arial" w:cs="Arial"/>
+          <w:color w:val="333333"/>
+          <w:sz w:val="21"/>
+          <w:szCs w:val="21"/>
+        </w:rPr>
+        <w:t>;</w:t>
+      </w:r>
+    </w:p>
+    <w:p>
+      <w:pPr>
+        <w:rPr>
+          <w:rFonts w:eastAsia="Times New Roman"/>
+        </w:rPr>
+      </w:pPr>
+      <w:proofErr w:type="spellStart"/>
+      <w:r>
+        <w:rPr>
+          <w:rFonts w:ascii="Arial" w:eastAsia="Times New Roman" w:hAnsi="Arial" w:cs="Arial"/>
+          <w:color w:val="333333"/>
+          <w:sz w:val="21"/>
+          <w:szCs w:val="21"/>
+          <w:shd w:val="clear" w:color="auto" w:fill="FFFFFF"/>
+        </w:rPr>
+        <w:t>Response</w:t>
+      </w:r>
+      <w:proofErr w:type="spellEnd"/>
+      <w:r>
+        <w:rPr>
+          <w:rFonts w:ascii="Arial" w:eastAsia="Times New Roman" w:hAnsi="Arial" w:cs="Arial"/>
+          <w:color w:val="333333"/>
+          <w:sz w:val="21"/>
+          <w:szCs w:val="21"/>
+          <w:shd w:val="clear" w:color="auto" w:fill="FFFFFF"/>
+        </w:rPr>
+        <w:t xml:space="preserve"> </w:t>
+      </w:r>
+      <w:proofErr w:type="spellStart"/>
+      <w:r>
+        <w:rPr>
+          <w:rFonts w:ascii="Arial" w:eastAsia="Times New Roman" w:hAnsi="Arial" w:cs="Arial"/>
+          <w:color w:val="333333"/>
+          <w:sz w:val="21"/>
+          <w:szCs w:val="21"/>
+          <w:shd w:val="clear" w:color="auto" w:fill="FFFFFF"/>
+        </w:rPr>
+        <w:t>body</w:t>
+      </w:r>
+      <w:proofErr w:type="spellEnd"/>
+      <w:r>
+        <w:rPr>
+          <w:rFonts w:ascii="Arial" w:eastAsia="Times New Roman" w:hAnsi="Arial" w:cs="Arial"/>
+          <w:color w:val="333333"/>
+          <w:sz w:val="21"/>
+          <w:szCs w:val="21"/>
+          <w:shd w:val="clear" w:color="auto" w:fill="FFFFFF"/>
+        </w:rPr>
+        <w:t>:</w:t>
+      </w:r>
+    </w:p>
+    <w:p>
+      <w:pPr>
+        <w:spacing w:line="300" w:lineRule="atLeast"/>
+        <w:textAlignment w:val="baseline"/>
+        <w:rPr>
+          <w:rFonts w:ascii="Consolas" w:eastAsia="Times New Roman" w:hAnsi="Consolas"/>
+          <w:color w:val="333333"/>
+          <w:sz w:val="21"/>
+          <w:szCs w:val="21"/>
+        </w:rPr>
+      </w:pPr>
+    </w:p>
+    <w:tbl>
+      <w:tblPr>
+        <w:tblStyle w:val="a5"/>
+        <w:tblW w:w="0" w:type="auto"/>
+        <w:tblLook w:val="04A0" w:firstRow="1" w:lastRow="0" w:firstColumn="1" w:lastColumn="0" w:noHBand="0" w:noVBand="1"/>
+      </w:tblPr>
+      <w:tblGrid>
+        <w:gridCol w:w="9339"/>
+      </w:tblGrid>
+      <w:tr>
+        <w:trPr>
+          <w:trHeight w:val="3287"/>
+        </w:trPr>
+        <w:tc>
+          <w:tcPr>
+            <w:tcW w:w="9339" w:type="dxa"/>
+          </w:tcPr>
+          <w:p>
+            <w:pPr>
+              <w:spacing w:line="300" w:lineRule="atLeast"/>
+              <w:textAlignment w:val="baseline"/>
+              <w:rPr>
+                <w:rFonts w:ascii="Consolas" w:eastAsia="Times New Roman" w:hAnsi="Consolas"/>
+                <w:color w:val="333333"/>
+                <w:sz w:val="21"/>
+                <w:szCs w:val="21"/>
+                <w:lang w:val="en-US"/>
+              </w:rPr>
+            </w:pPr>
+            <w:r>
+              <w:rPr>
+                <w:rFonts w:ascii="Consolas" w:hAnsi="Consolas" w:cs="Courier New"/>
+                <w:color w:val="333333"/>
+                <w:sz w:val="21"/>
+                <w:szCs w:val="21"/>
+                <w:bdr w:val="none" w:sz="0" w:space="0" w:color="auto" w:frame="1"/>
+                <w:lang w:val="en-US"/>
+              </w:rPr>
+              <w:t>{</w:t>
+            </w:r>
+          </w:p>
+          <w:p>
+            <w:pPr>
+              <w:spacing w:line="300" w:lineRule="atLeast"/>
+              <w:textAlignment w:val="baseline"/>
+              <w:rPr>
+                <w:rFonts w:ascii="Consolas" w:eastAsia="Times New Roman" w:hAnsi="Consolas"/>
+                <w:color w:val="333333"/>
+                <w:sz w:val="21"/>
+                <w:szCs w:val="21"/>
+                <w:lang w:val="en-US"/>
+              </w:rPr>
+            </w:pPr>
+            <w:r>
+              <w:rPr>
+                <w:rFonts w:ascii="Consolas" w:hAnsi="Consolas" w:cs="Courier New"/>
+                <w:color w:val="333333"/>
+                <w:sz w:val="21"/>
+                <w:szCs w:val="21"/>
+                <w:bdr w:val="none" w:sz="0" w:space="0" w:color="auto" w:frame="1"/>
+                <w:lang w:val="en-US"/>
+              </w:rPr>
+              <w:t>    "id": 95,</w:t>
+            </w:r>
+          </w:p>
+          <w:p>
+            <w:pPr>
+              <w:spacing w:line="300" w:lineRule="atLeast"/>
+              <w:textAlignment w:val="baseline"/>
+              <w:rPr>
+                <w:rFonts w:ascii="Consolas" w:eastAsia="Times New Roman" w:hAnsi="Consolas"/>
+                <w:color w:val="333333"/>
+                <w:sz w:val="21"/>
+                <w:szCs w:val="21"/>
+                <w:lang w:val="en-US"/>
+              </w:rPr>
+            </w:pPr>
+            <w:r>
+              <w:rPr>
+                <w:rFonts w:ascii="Consolas" w:hAnsi="Consolas" w:cs="Courier New"/>
+                <w:color w:val="333333"/>
+                <w:sz w:val="21"/>
+                <w:szCs w:val="21"/>
+                <w:bdr w:val="none" w:sz="0" w:space="0" w:color="auto" w:frame="1"/>
+                <w:lang w:val="en-US"/>
+              </w:rPr>
+              <w:t>    "</w:t>
+            </w:r>
+            <w:proofErr w:type="spellStart"/>
+            <w:r>
+              <w:rPr>
+                <w:rFonts w:ascii="Consolas" w:hAnsi="Consolas" w:cs="Courier New"/>
+                <w:color w:val="333333"/>
+                <w:sz w:val="21"/>
+                <w:szCs w:val="21"/>
+                <w:bdr w:val="none" w:sz="0" w:space="0" w:color="auto" w:frame="1"/>
+                <w:lang w:val="en-US"/>
+              </w:rPr>
+              <w:t>orderId</w:t>
+            </w:r>
+            <w:proofErr w:type="spellEnd"/>
+            <w:r>
+              <w:rPr>
+                <w:rFonts w:ascii="Consolas" w:hAnsi="Consolas" w:cs="Courier New"/>
+                <w:color w:val="333333"/>
+                <w:sz w:val="21"/>
+                <w:szCs w:val="21"/>
+                <w:bdr w:val="none" w:sz="0" w:space="0" w:color="auto" w:frame="1"/>
+                <w:lang w:val="en-US"/>
+              </w:rPr>
+              <w:t>": 11,</w:t>
+            </w:r>
+          </w:p>
+          <w:p>
+            <w:pPr>
+              <w:spacing w:line="300" w:lineRule="atLeast"/>
+              <w:textAlignment w:val="baseline"/>
+              <w:rPr>
+                <w:rFonts w:ascii="Consolas" w:hAnsi="Consolas" w:cs="Courier New"/>
+                <w:color w:val="333333"/>
+                <w:sz w:val="21"/>
+                <w:szCs w:val="21"/>
+                <w:bdr w:val="none" w:sz="0" w:space="0" w:color="auto" w:frame="1"/>
+                <w:lang w:val="en-US"/>
+              </w:rPr>
+            </w:pPr>
+            <w:r>
+              <w:rPr>
+                <w:rFonts w:ascii="Consolas" w:hAnsi="Consolas" w:cs="Courier New"/>
+                <w:color w:val="333333"/>
+                <w:sz w:val="21"/>
+                <w:szCs w:val="21"/>
+                <w:bdr w:val="none" w:sz="0" w:space="0" w:color="auto" w:frame="1"/>
+                <w:lang w:val="en-US"/>
+              </w:rPr>
+              <w:t>    "size": null,</w:t>
+            </w:r>
+          </w:p>
+          <w:p>
+            <w:pPr>
+              <w:spacing w:line="300" w:lineRule="atLeast"/>
+              <w:ind w:left="454"/>
+              <w:textAlignment w:val="baseline"/>
+              <w:rPr>
+                <w:rFonts w:ascii="Consolas" w:hAnsi="Consolas" w:cs="Courier New"/>
+                <w:color w:val="333333"/>
+                <w:sz w:val="21"/>
+                <w:szCs w:val="21"/>
+                <w:bdr w:val="none" w:sz="0" w:space="0" w:color="auto" w:frame="1"/>
+                <w:lang w:val="en-US"/>
+              </w:rPr>
+            </w:pPr>
+            <w:r>
+              <w:rPr>
+                <w:rFonts w:ascii="Consolas" w:hAnsi="Consolas" w:cs="Courier New"/>
+                <w:color w:val="333333"/>
+                <w:sz w:val="21"/>
+                <w:szCs w:val="21"/>
+                <w:bdr w:val="none" w:sz="0" w:space="0" w:color="auto" w:frame="1"/>
+                <w:lang w:val="en-US"/>
+              </w:rPr>
+              <w:t>"assetURL": "http://www.rd.com/wp-content/uploads/sites/2/2016/01/07-dog-breeds-chow-chow.jpg",</w:t>
+            </w:r>
+          </w:p>
+          <w:p>
+            <w:pPr>
+              <w:spacing w:line="300" w:lineRule="atLeast"/>
+              <w:ind w:left="454"/>
+              <w:textAlignment w:val="baseline"/>
+              <w:rPr>
+                <w:rFonts w:ascii="Consolas" w:eastAsia="Times New Roman" w:hAnsi="Consolas"/>
+                <w:color w:val="333333"/>
+                <w:sz w:val="21"/>
+                <w:szCs w:val="21"/>
+                <w:lang w:val="en-US"/>
+              </w:rPr>
+            </w:pPr>
+            <w:r>
+              <w:rPr>
+                <w:rFonts w:ascii="Consolas" w:hAnsi="Consolas" w:cs="Courier New"/>
+                <w:color w:val="333333"/>
+                <w:sz w:val="21"/>
+                <w:szCs w:val="21"/>
+                <w:bdr w:val="none" w:sz="0" w:space="0" w:color="auto" w:frame="1"/>
+                <w:lang w:val="en-US"/>
+              </w:rPr>
+              <w:t>"clickURL": "http://www.rd.com/wp-content/uploads/sites/2/2016/01/07-dog-breeds-chow-chow.jpg",</w:t>
+            </w:r>
+          </w:p>
+          <w:p>
+            <w:pPr>
+              <w:spacing w:line="300" w:lineRule="atLeast"/>
+              <w:textAlignment w:val="baseline"/>
+              <w:rPr>
+                <w:rFonts w:ascii="Consolas" w:eastAsia="Times New Roman" w:hAnsi="Consolas"/>
+                <w:color w:val="333333"/>
+                <w:sz w:val="21"/>
+                <w:szCs w:val="21"/>
+                <w:lang w:val="en-US"/>
+              </w:rPr>
+            </w:pPr>
+            <w:r>
+              <w:rPr>
+                <w:rFonts w:ascii="Consolas" w:hAnsi="Consolas" w:cs="Courier New"/>
+                <w:color w:val="333333"/>
+                <w:sz w:val="21"/>
+                <w:szCs w:val="21"/>
+                <w:bdr w:val="none" w:sz="0" w:space="0" w:color="auto" w:frame="1"/>
+                <w:lang w:val="en-US"/>
+              </w:rPr>
+              <w:t>    "</w:t>
+            </w:r>
+            <w:proofErr w:type="spellStart"/>
+            <w:r>
+              <w:rPr>
+                <w:rFonts w:ascii="Consolas" w:hAnsi="Consolas" w:cs="Courier New"/>
+                <w:color w:val="333333"/>
+                <w:sz w:val="21"/>
+                <w:szCs w:val="21"/>
+                <w:bdr w:val="none" w:sz="0" w:space="0" w:color="auto" w:frame="1"/>
+                <w:lang w:val="en-US"/>
+              </w:rPr>
+              <w:t>createdDate</w:t>
+            </w:r>
+            <w:proofErr w:type="spellEnd"/>
+            <w:r>
+              <w:rPr>
+                <w:rFonts w:ascii="Consolas" w:hAnsi="Consolas" w:cs="Courier New"/>
+                <w:color w:val="333333"/>
+                <w:sz w:val="21"/>
+                <w:szCs w:val="21"/>
+                <w:bdr w:val="none" w:sz="0" w:space="0" w:color="auto" w:frame="1"/>
+                <w:lang w:val="en-US"/>
+              </w:rPr>
+              <w:t>": "2016-09-15T13:04:45.000Z",</w:t>
+            </w:r>
+          </w:p>
+          <w:p>
+            <w:pPr>
+              <w:spacing w:line="300" w:lineRule="atLeast"/>
+              <w:textAlignment w:val="baseline"/>
+              <w:rPr>
+                <w:rFonts w:ascii="Consolas" w:eastAsia="Times New Roman" w:hAnsi="Consolas"/>
+                <w:color w:val="333333"/>
+                <w:sz w:val="21"/>
+                <w:szCs w:val="21"/>
+                <w:lang w:val="en-US"/>
+              </w:rPr>
+            </w:pPr>
+            <w:r>
+              <w:rPr>
+                <w:rFonts w:ascii="Consolas" w:hAnsi="Consolas" w:cs="Courier New"/>
+                <w:color w:val="333333"/>
+                <w:sz w:val="21"/>
+                <w:szCs w:val="21"/>
+                <w:bdr w:val="none" w:sz="0" w:space="0" w:color="auto" w:frame="1"/>
+                <w:lang w:val="en-US"/>
+              </w:rPr>
+              <w:t>    "</w:t>
+            </w:r>
+            <w:proofErr w:type="spellStart"/>
+            <w:r>
+              <w:rPr>
+                <w:rFonts w:ascii="Consolas" w:hAnsi="Consolas" w:cs="Courier New"/>
+                <w:color w:val="333333"/>
+                <w:sz w:val="21"/>
+                <w:szCs w:val="21"/>
+                <w:bdr w:val="none" w:sz="0" w:space="0" w:color="auto" w:frame="1"/>
+                <w:lang w:val="en-US"/>
+              </w:rPr>
+              <w:t>modifiedDate</w:t>
+            </w:r>
+            <w:proofErr w:type="spellEnd"/>
+            <w:r>
+              <w:rPr>
+                <w:rFonts w:ascii="Consolas" w:hAnsi="Consolas" w:cs="Courier New"/>
+                <w:color w:val="333333"/>
+                <w:sz w:val="21"/>
+                <w:szCs w:val="21"/>
+                <w:bdr w:val="none" w:sz="0" w:space="0" w:color="auto" w:frame="1"/>
+                <w:lang w:val="en-US"/>
+              </w:rPr>
+              <w:t>": "2016-09-15T15:07:17.000Z"</w:t>
+            </w:r>
+          </w:p>
+          <w:p>
+            <w:pPr>
+              <w:spacing w:line="300" w:lineRule="atLeast"/>
+              <w:textAlignment w:val="baseline"/>
+              <w:rPr>
+                <w:rFonts w:ascii="Consolas" w:eastAsia="Times New Roman" w:hAnsi="Consolas"/>
+                <w:color w:val="333333"/>
+                <w:sz w:val="21"/>
+                <w:szCs w:val="21"/>
+              </w:rPr>
+            </w:pPr>
+            <w:r>
+              <w:rPr>
+                <w:rFonts w:ascii="Consolas" w:hAnsi="Consolas" w:cs="Courier New"/>
+                <w:color w:val="333333"/>
+                <w:sz w:val="21"/>
+                <w:szCs w:val="21"/>
+                <w:bdr w:val="none" w:sz="0" w:space="0" w:color="auto" w:frame="1"/>
+              </w:rPr>
+              <w:t>}</w:t>
+            </w:r>
+          </w:p>
+        </w:tc>
+      </w:tr>
+    </w:tbl>
     <w:p>
       <w:pPr>
         <w:shd w:val="clear" w:color="auto" w:fill="FFFFFF"/>
         <w:spacing w:before="450"/>
-        <w:ind w:left="-426"/>
+        <w:ind w:left="-567"/>
         <w:outlineLvl w:val="1"/>
         <w:rPr>
           <w:rFonts w:ascii="Arial" w:eastAsia="Times New Roman" w:hAnsi="Arial" w:cs="Arial"/>
@@ -5395,21 +6637,84 @@
           <w:sz w:val="30"/>
           <w:szCs w:val="30"/>
         </w:rPr>
-        <w:t>PU</w:t>
-      </w:r>
-      <w:r>
-        <w:rPr>
-          <w:rFonts w:ascii="Arial" w:eastAsia="Times New Roman" w:hAnsi="Arial" w:cs="Arial"/>
-          <w:b/>
-          <w:color w:val="333333"/>
-          <w:sz w:val="30"/>
-          <w:szCs w:val="30"/>
-        </w:rPr>
-        <w:t>T</w:t>
+        <w:t>GET</w:t>
       </w:r>
     </w:p>
     <w:p>
       <w:pPr>
+        <w:rPr>
+          <w:rFonts w:eastAsia="Times New Roman"/>
+        </w:rPr>
+      </w:pPr>
+      <w:proofErr w:type="spellStart"/>
+      <w:r>
+        <w:rPr>
+          <w:rFonts w:ascii="Arial" w:eastAsia="Times New Roman" w:hAnsi="Arial" w:cs="Arial"/>
+          <w:color w:val="333333"/>
+          <w:sz w:val="21"/>
+          <w:szCs w:val="21"/>
+          <w:shd w:val="clear" w:color="auto" w:fill="FFFFFF"/>
+        </w:rPr>
+        <w:t>Get</w:t>
+      </w:r>
+      <w:proofErr w:type="spellEnd"/>
+      <w:r>
+        <w:rPr>
+          <w:rFonts w:ascii="Arial" w:eastAsia="Times New Roman" w:hAnsi="Arial" w:cs="Arial"/>
+          <w:color w:val="333333"/>
+          <w:sz w:val="21"/>
+          <w:szCs w:val="21"/>
+          <w:shd w:val="clear" w:color="auto" w:fill="FFFFFF"/>
+        </w:rPr>
+        <w:t xml:space="preserve"> </w:t>
+      </w:r>
+      <w:proofErr w:type="spellStart"/>
+      <w:r>
+        <w:rPr>
+          <w:rFonts w:ascii="Arial" w:eastAsia="Times New Roman" w:hAnsi="Arial" w:cs="Arial"/>
+          <w:color w:val="333333"/>
+          <w:sz w:val="21"/>
+          <w:szCs w:val="21"/>
+          <w:shd w:val="clear" w:color="auto" w:fill="FFFFFF"/>
+        </w:rPr>
+        <w:t>proper</w:t>
+      </w:r>
+      <w:proofErr w:type="spellEnd"/>
+      <w:r>
+        <w:rPr>
+          <w:rFonts w:ascii="Arial" w:eastAsia="Times New Roman" w:hAnsi="Arial" w:cs="Arial"/>
+          <w:color w:val="333333"/>
+          <w:sz w:val="21"/>
+          <w:szCs w:val="21"/>
+          <w:shd w:val="clear" w:color="auto" w:fill="FFFFFF"/>
+        </w:rPr>
+        <w:t xml:space="preserve"> </w:t>
+      </w:r>
+      <w:proofErr w:type="spellStart"/>
+      <w:r>
+        <w:rPr>
+          <w:rFonts w:ascii="Arial" w:eastAsia="Times New Roman" w:hAnsi="Arial" w:cs="Arial"/>
+          <w:color w:val="333333"/>
+          <w:sz w:val="21"/>
+          <w:szCs w:val="21"/>
+          <w:shd w:val="clear" w:color="auto" w:fill="FFFFFF"/>
+        </w:rPr>
+        <w:t>asset</w:t>
+      </w:r>
+      <w:proofErr w:type="spellEnd"/>
+      <w:r>
+        <w:rPr>
+          <w:rFonts w:ascii="Arial" w:eastAsia="Times New Roman" w:hAnsi="Arial" w:cs="Arial"/>
+          <w:color w:val="333333"/>
+          <w:sz w:val="21"/>
+          <w:szCs w:val="21"/>
+          <w:shd w:val="clear" w:color="auto" w:fill="FFFFFF"/>
+        </w:rPr>
+        <w:t xml:space="preserve"> </w:t>
+      </w:r>
+    </w:p>
+    <w:p>
+      <w:pPr>
         <w:shd w:val="clear" w:color="auto" w:fill="FFFFFF"/>
         <w:spacing w:before="150" w:line="300" w:lineRule="atLeast"/>
         <w:rPr>
@@ -5422,72 +6727,22 @@
       <w:proofErr w:type="spellStart"/>
       <w:r>
         <w:rPr>
-          <w:rFonts w:ascii="Arial" w:hAnsi="Arial" w:cs="Arial"/>
-          <w:color w:val="333333"/>
-          <w:sz w:val="21"/>
-          <w:szCs w:val="21"/>
-        </w:rPr>
-        <w:t>Update</w:t>
+          <w:rFonts w:ascii="Arial" w:eastAsia="Times New Roman" w:hAnsi="Arial" w:cs="Arial"/>
+          <w:color w:val="333333"/>
+          <w:sz w:val="21"/>
+          <w:szCs w:val="21"/>
+          <w:shd w:val="clear" w:color="auto" w:fill="FFFFFF"/>
+        </w:rPr>
+        <w:t>Response</w:t>
       </w:r>
       <w:proofErr w:type="spellEnd"/>
       <w:r>
         <w:rPr>
-          <w:rFonts w:ascii="Arial" w:hAnsi="Arial" w:cs="Arial"/>
-          <w:color w:val="333333"/>
-          <w:sz w:val="21"/>
-          <w:szCs w:val="21"/>
-        </w:rPr>
-        <w:t xml:space="preserve"> </w:t>
-      </w:r>
-      <w:proofErr w:type="spellStart"/>
-      <w:r>
-        <w:rPr>
-          <w:rFonts w:ascii="Arial" w:hAnsi="Arial" w:cs="Arial"/>
-          <w:color w:val="333333"/>
-          <w:sz w:val="21"/>
-          <w:szCs w:val="21"/>
-        </w:rPr>
-        <w:t>asset</w:t>
-      </w:r>
-      <w:proofErr w:type="spellEnd"/>
-      <w:r>
-        <w:rPr>
-          <w:rFonts w:ascii="Arial" w:hAnsi="Arial" w:cs="Arial"/>
-          <w:color w:val="333333"/>
-          <w:sz w:val="21"/>
-          <w:szCs w:val="21"/>
-        </w:rPr>
-        <w:t>.</w:t>
-      </w:r>
-    </w:p>
-    <w:p>
-      <w:pPr>
-        <w:shd w:val="clear" w:color="auto" w:fill="FFFFFF"/>
-        <w:spacing w:before="150" w:line="300" w:lineRule="atLeast"/>
-        <w:rPr>
-          <w:rFonts w:ascii="Arial" w:hAnsi="Arial" w:cs="Arial"/>
-          <w:color w:val="333333"/>
-          <w:sz w:val="21"/>
-          <w:szCs w:val="21"/>
-        </w:rPr>
-      </w:pPr>
-      <w:proofErr w:type="spellStart"/>
-      <w:r>
-        <w:rPr>
-          <w:rFonts w:ascii="Arial" w:hAnsi="Arial" w:cs="Arial"/>
-          <w:color w:val="333333"/>
-          <w:sz w:val="21"/>
-          <w:szCs w:val="21"/>
-        </w:rPr>
-        <w:t>Request</w:t>
-      </w:r>
-      <w:proofErr w:type="spellEnd"/>
-      <w:r>
-        <w:rPr>
-          <w:rFonts w:ascii="Arial" w:hAnsi="Arial" w:cs="Arial"/>
-          <w:color w:val="333333"/>
-          <w:sz w:val="21"/>
-          <w:szCs w:val="21"/>
+          <w:rFonts w:ascii="Arial" w:eastAsia="Times New Roman" w:hAnsi="Arial" w:cs="Arial"/>
+          <w:color w:val="333333"/>
+          <w:sz w:val="21"/>
+          <w:szCs w:val="21"/>
+          <w:shd w:val="clear" w:color="auto" w:fill="FFFFFF"/>
         </w:rPr>
         <w:t xml:space="preserve"> </w:t>
       </w:r>
@@ -5555,819 +6810,6 @@
             </w:pPr>
             <w:r>
               <w:rPr>
-                <w:rStyle w:val="HTML"/>
-                <w:rFonts w:ascii="Consolas" w:hAnsi="Consolas"/>
-                <w:color w:val="333333"/>
-                <w:sz w:val="21"/>
-                <w:szCs w:val="21"/>
-                <w:bdr w:val="none" w:sz="0" w:space="0" w:color="auto" w:frame="1"/>
-                <w:lang w:val="en-US"/>
-              </w:rPr>
-              <w:t>{</w:t>
-            </w:r>
-          </w:p>
-          <w:p>
-            <w:pPr>
-              <w:spacing w:line="300" w:lineRule="atLeast"/>
-              <w:textAlignment w:val="baseline"/>
-              <w:rPr>
-                <w:rFonts w:ascii="Consolas" w:eastAsia="Times New Roman" w:hAnsi="Consolas"/>
-                <w:color w:val="333333"/>
-                <w:sz w:val="21"/>
-                <w:szCs w:val="21"/>
-                <w:lang w:val="en-US"/>
-              </w:rPr>
-            </w:pPr>
-            <w:r>
-              <w:rPr>
-                <w:rStyle w:val="HTML"/>
-                <w:rFonts w:ascii="Consolas" w:hAnsi="Consolas"/>
-                <w:color w:val="333333"/>
-                <w:sz w:val="21"/>
-                <w:szCs w:val="21"/>
-                <w:bdr w:val="none" w:sz="0" w:space="0" w:color="auto" w:frame="1"/>
-                <w:lang w:val="en-US"/>
-              </w:rPr>
-              <w:t>    "nock":</w:t>
-            </w:r>
-            <w:r>
-              <w:rPr>
-                <w:rStyle w:val="apple-converted-space"/>
-                <w:rFonts w:ascii="Consolas" w:hAnsi="Consolas" w:cs="Courier New"/>
-                <w:color w:val="333333"/>
-                <w:sz w:val="21"/>
-                <w:szCs w:val="21"/>
-                <w:bdr w:val="none" w:sz="0" w:space="0" w:color="auto" w:frame="1"/>
-                <w:lang w:val="en-US"/>
-              </w:rPr>
-              <w:t> </w:t>
-            </w:r>
-            <w:r>
-              <w:rPr>
-                <w:rStyle w:val="HTML"/>
-                <w:rFonts w:ascii="Consolas" w:hAnsi="Consolas"/>
-                <w:color w:val="333333"/>
-                <w:sz w:val="21"/>
-                <w:szCs w:val="21"/>
-                <w:bdr w:val="none" w:sz="0" w:space="0" w:color="auto" w:frame="1"/>
-                <w:lang w:val="en-US"/>
-              </w:rPr>
-              <w:t>"009a446d-aa4a-4fcb-99a3-2bbd87c6fbc6",</w:t>
-            </w:r>
-          </w:p>
-          <w:p>
-            <w:pPr>
-              <w:spacing w:line="300" w:lineRule="atLeast"/>
-              <w:textAlignment w:val="baseline"/>
-              <w:rPr>
-                <w:rFonts w:ascii="Consolas" w:eastAsia="Times New Roman" w:hAnsi="Consolas"/>
-                <w:color w:val="333333"/>
-                <w:sz w:val="21"/>
-                <w:szCs w:val="21"/>
-                <w:lang w:val="en-US"/>
-              </w:rPr>
-            </w:pPr>
-            <w:r>
-              <w:rPr>
-                <w:rStyle w:val="HTML"/>
-                <w:rFonts w:ascii="Consolas" w:hAnsi="Consolas"/>
-                <w:color w:val="333333"/>
-                <w:sz w:val="21"/>
-                <w:szCs w:val="21"/>
-                <w:bdr w:val="none" w:sz="0" w:space="0" w:color="auto" w:frame="1"/>
-                <w:lang w:val="en-US"/>
-              </w:rPr>
-              <w:t>    "supplicant":</w:t>
-            </w:r>
-            <w:r>
-              <w:rPr>
-                <w:rStyle w:val="apple-converted-space"/>
-                <w:rFonts w:ascii="Consolas" w:hAnsi="Consolas" w:cs="Courier New"/>
-                <w:color w:val="333333"/>
-                <w:sz w:val="21"/>
-                <w:szCs w:val="21"/>
-                <w:bdr w:val="none" w:sz="0" w:space="0" w:color="auto" w:frame="1"/>
-                <w:lang w:val="en-US"/>
-              </w:rPr>
-              <w:t> </w:t>
-            </w:r>
-            <w:r>
-              <w:rPr>
-                <w:rStyle w:val="HTML"/>
-                <w:rFonts w:ascii="Consolas" w:hAnsi="Consolas"/>
-                <w:color w:val="333333"/>
-                <w:sz w:val="21"/>
-                <w:szCs w:val="21"/>
-                <w:bdr w:val="none" w:sz="0" w:space="0" w:color="auto" w:frame="1"/>
-                <w:lang w:val="en-US"/>
-              </w:rPr>
-              <w:t>12,</w:t>
-            </w:r>
-          </w:p>
-          <w:p>
-            <w:pPr>
-              <w:spacing w:line="300" w:lineRule="atLeast"/>
-              <w:textAlignment w:val="baseline"/>
-              <w:rPr>
-                <w:rFonts w:ascii="Consolas" w:eastAsia="Times New Roman" w:hAnsi="Consolas"/>
-                <w:color w:val="333333"/>
-                <w:sz w:val="21"/>
-                <w:szCs w:val="21"/>
-                <w:lang w:val="en-US"/>
-              </w:rPr>
-            </w:pPr>
-            <w:r>
-              <w:rPr>
-                <w:rStyle w:val="HTML"/>
-                <w:rFonts w:ascii="Consolas" w:hAnsi="Consolas"/>
-                <w:color w:val="333333"/>
-                <w:sz w:val="21"/>
-                <w:szCs w:val="21"/>
-                <w:bdr w:val="none" w:sz="0" w:space="0" w:color="auto" w:frame="1"/>
-                <w:lang w:val="en-US"/>
-              </w:rPr>
-              <w:t>    "payload": {</w:t>
-            </w:r>
-          </w:p>
-          <w:p>
-            <w:pPr>
-              <w:spacing w:line="300" w:lineRule="atLeast"/>
-              <w:ind w:left="880"/>
-              <w:textAlignment w:val="baseline"/>
-              <w:rPr>
-                <w:rFonts w:ascii="Consolas" w:hAnsi="Consolas" w:cs="Courier New"/>
-                <w:color w:val="333333"/>
-                <w:sz w:val="21"/>
-                <w:szCs w:val="21"/>
-                <w:bdr w:val="none" w:sz="0" w:space="0" w:color="auto" w:frame="1"/>
-                <w:lang w:val="en-US"/>
-              </w:rPr>
-            </w:pPr>
-            <w:r>
-              <w:rPr>
-                <w:rFonts w:ascii="Consolas" w:hAnsi="Consolas" w:cs="Courier New"/>
-                <w:color w:val="333333"/>
-                <w:sz w:val="21"/>
-                <w:szCs w:val="21"/>
-                <w:bdr w:val="none" w:sz="0" w:space="0" w:color="auto" w:frame="1"/>
-                <w:lang w:val="en-US"/>
-              </w:rPr>
-              <w:t>"assetURL": "http://www.rd.com/wp-content/uploads/sites/2/2016/01/07-dog-breeds-chow-chow.jpg",</w:t>
-            </w:r>
-          </w:p>
-          <w:p>
-            <w:pPr>
-              <w:spacing w:line="300" w:lineRule="atLeast"/>
-              <w:textAlignment w:val="baseline"/>
-              <w:rPr>
-                <w:rFonts w:ascii="Consolas" w:eastAsia="Times New Roman" w:hAnsi="Consolas"/>
-                <w:color w:val="333333"/>
-                <w:sz w:val="21"/>
-                <w:szCs w:val="21"/>
-              </w:rPr>
-            </w:pPr>
-            <w:r>
-              <w:rPr>
-                <w:rStyle w:val="HTML"/>
-                <w:rFonts w:ascii="Consolas" w:hAnsi="Consolas"/>
-                <w:color w:val="333333"/>
-                <w:sz w:val="21"/>
-                <w:szCs w:val="21"/>
-                <w:bdr w:val="none" w:sz="0" w:space="0" w:color="auto" w:frame="1"/>
-                <w:lang w:val="en-US"/>
-              </w:rPr>
-              <w:t>    </w:t>
-            </w:r>
-            <w:r>
-              <w:rPr>
-                <w:rStyle w:val="HTML"/>
-                <w:rFonts w:ascii="Consolas" w:hAnsi="Consolas"/>
-                <w:color w:val="333333"/>
-                <w:sz w:val="21"/>
-                <w:szCs w:val="21"/>
-                <w:bdr w:val="none" w:sz="0" w:space="0" w:color="auto" w:frame="1"/>
-              </w:rPr>
-              <w:t>}</w:t>
-            </w:r>
-          </w:p>
-          <w:p>
-            <w:pPr>
-              <w:spacing w:line="300" w:lineRule="atLeast"/>
-              <w:textAlignment w:val="baseline"/>
-              <w:rPr>
-                <w:rFonts w:ascii="Consolas" w:eastAsia="Times New Roman" w:hAnsi="Consolas"/>
-                <w:color w:val="333333"/>
-                <w:sz w:val="21"/>
-                <w:szCs w:val="21"/>
-              </w:rPr>
-            </w:pPr>
-            <w:r>
-              <w:rPr>
-                <w:rStyle w:val="HTML"/>
-                <w:rFonts w:ascii="Consolas" w:hAnsi="Consolas"/>
-                <w:color w:val="333333"/>
-                <w:sz w:val="21"/>
-                <w:szCs w:val="21"/>
-                <w:bdr w:val="none" w:sz="0" w:space="0" w:color="auto" w:frame="1"/>
-              </w:rPr>
-              <w:t>}</w:t>
-            </w:r>
-          </w:p>
-          <w:p>
-            <w:pPr>
-              <w:spacing w:line="300" w:lineRule="atLeast"/>
-              <w:textAlignment w:val="baseline"/>
-              <w:rPr>
-                <w:rFonts w:ascii="Consolas" w:hAnsi="Consolas" w:cs="Courier New"/>
-                <w:color w:val="333333"/>
-                <w:sz w:val="21"/>
-                <w:szCs w:val="21"/>
-                <w:bdr w:val="none" w:sz="0" w:space="0" w:color="auto" w:frame="1"/>
-              </w:rPr>
-            </w:pPr>
-          </w:p>
-        </w:tc>
-      </w:tr>
-    </w:tbl>
-    <w:p>
-      <w:pPr>
-        <w:spacing w:line="300" w:lineRule="atLeast"/>
-        <w:textAlignment w:val="baseline"/>
-        <w:rPr>
-          <w:rFonts w:ascii="Consolas" w:hAnsi="Consolas" w:cs="Courier New"/>
-          <w:color w:val="333333"/>
-          <w:sz w:val="21"/>
-          <w:szCs w:val="21"/>
-          <w:bdr w:val="none" w:sz="0" w:space="0" w:color="auto" w:frame="1"/>
-        </w:rPr>
-      </w:pPr>
-    </w:p>
-    <w:p>
-      <w:pPr>
-        <w:rPr>
-          <w:rFonts w:eastAsia="Times New Roman"/>
-        </w:rPr>
-      </w:pPr>
-      <w:proofErr w:type="spellStart"/>
-      <w:r>
-        <w:rPr>
-          <w:rFonts w:ascii="Arial" w:eastAsia="Times New Roman" w:hAnsi="Arial" w:cs="Arial"/>
-          <w:color w:val="333333"/>
-          <w:sz w:val="21"/>
-          <w:szCs w:val="21"/>
-          <w:shd w:val="clear" w:color="auto" w:fill="FFFFFF"/>
-        </w:rPr>
-        <w:t>Response</w:t>
-      </w:r>
-      <w:proofErr w:type="spellEnd"/>
-      <w:r>
-        <w:rPr>
-          <w:rFonts w:ascii="Arial" w:eastAsia="Times New Roman" w:hAnsi="Arial" w:cs="Arial"/>
-          <w:color w:val="333333"/>
-          <w:sz w:val="21"/>
-          <w:szCs w:val="21"/>
-          <w:shd w:val="clear" w:color="auto" w:fill="FFFFFF"/>
-        </w:rPr>
-        <w:t xml:space="preserve"> </w:t>
-      </w:r>
-      <w:proofErr w:type="spellStart"/>
-      <w:r>
-        <w:rPr>
-          <w:rFonts w:ascii="Arial" w:eastAsia="Times New Roman" w:hAnsi="Arial" w:cs="Arial"/>
-          <w:color w:val="333333"/>
-          <w:sz w:val="21"/>
-          <w:szCs w:val="21"/>
-          <w:shd w:val="clear" w:color="auto" w:fill="FFFFFF"/>
-        </w:rPr>
-        <w:t>body</w:t>
-      </w:r>
-      <w:proofErr w:type="spellEnd"/>
-      <w:r>
-        <w:rPr>
-          <w:rFonts w:ascii="Arial" w:eastAsia="Times New Roman" w:hAnsi="Arial" w:cs="Arial"/>
-          <w:color w:val="333333"/>
-          <w:sz w:val="21"/>
-          <w:szCs w:val="21"/>
-          <w:shd w:val="clear" w:color="auto" w:fill="FFFFFF"/>
-        </w:rPr>
-        <w:t>:</w:t>
-      </w:r>
-    </w:p>
-    <w:p>
-      <w:pPr>
-        <w:spacing w:line="300" w:lineRule="atLeast"/>
-        <w:textAlignment w:val="baseline"/>
-        <w:rPr>
-          <w:rFonts w:ascii="Consolas" w:eastAsia="Times New Roman" w:hAnsi="Consolas"/>
-          <w:color w:val="333333"/>
-          <w:sz w:val="21"/>
-          <w:szCs w:val="21"/>
-        </w:rPr>
-      </w:pPr>
-    </w:p>
-    <w:tbl>
-      <w:tblPr>
-        <w:tblStyle w:val="a5"/>
-        <w:tblW w:w="0" w:type="auto"/>
-        <w:tblLook w:val="04A0" w:firstRow="1" w:lastRow="0" w:firstColumn="1" w:lastColumn="0" w:noHBand="0" w:noVBand="1"/>
-      </w:tblPr>
-      <w:tblGrid>
-        <w:gridCol w:w="9339"/>
-      </w:tblGrid>
-      <w:tr>
-        <w:trPr>
-          <w:trHeight w:val="3287"/>
-        </w:trPr>
-        <w:tc>
-          <w:tcPr>
-            <w:tcW w:w="9339" w:type="dxa"/>
-          </w:tcPr>
-          <w:p>
-            <w:pPr>
-              <w:spacing w:line="300" w:lineRule="atLeast"/>
-              <w:textAlignment w:val="baseline"/>
-              <w:rPr>
-                <w:rFonts w:ascii="Consolas" w:eastAsia="Times New Roman" w:hAnsi="Consolas"/>
-                <w:color w:val="333333"/>
-                <w:sz w:val="21"/>
-                <w:szCs w:val="21"/>
-                <w:lang w:val="en-US"/>
-              </w:rPr>
-            </w:pPr>
-            <w:r>
-              <w:rPr>
-                <w:rFonts w:ascii="Consolas" w:hAnsi="Consolas" w:cs="Courier New"/>
-                <w:color w:val="333333"/>
-                <w:sz w:val="21"/>
-                <w:szCs w:val="21"/>
-                <w:bdr w:val="none" w:sz="0" w:space="0" w:color="auto" w:frame="1"/>
-                <w:lang w:val="en-US"/>
-              </w:rPr>
-              <w:t>{</w:t>
-            </w:r>
-          </w:p>
-          <w:p>
-            <w:pPr>
-              <w:spacing w:line="300" w:lineRule="atLeast"/>
-              <w:textAlignment w:val="baseline"/>
-              <w:rPr>
-                <w:rFonts w:ascii="Consolas" w:eastAsia="Times New Roman" w:hAnsi="Consolas"/>
-                <w:color w:val="333333"/>
-                <w:sz w:val="21"/>
-                <w:szCs w:val="21"/>
-                <w:lang w:val="en-US"/>
-              </w:rPr>
-            </w:pPr>
-            <w:r>
-              <w:rPr>
-                <w:rFonts w:ascii="Consolas" w:hAnsi="Consolas" w:cs="Courier New"/>
-                <w:color w:val="333333"/>
-                <w:sz w:val="21"/>
-                <w:szCs w:val="21"/>
-                <w:bdr w:val="none" w:sz="0" w:space="0" w:color="auto" w:frame="1"/>
-                <w:lang w:val="en-US"/>
-              </w:rPr>
-              <w:t>    "id": 95,</w:t>
-            </w:r>
-          </w:p>
-          <w:p>
-            <w:pPr>
-              <w:spacing w:line="300" w:lineRule="atLeast"/>
-              <w:textAlignment w:val="baseline"/>
-              <w:rPr>
-                <w:rFonts w:ascii="Consolas" w:eastAsia="Times New Roman" w:hAnsi="Consolas"/>
-                <w:color w:val="333333"/>
-                <w:sz w:val="21"/>
-                <w:szCs w:val="21"/>
-                <w:lang w:val="en-US"/>
-              </w:rPr>
-            </w:pPr>
-            <w:r>
-              <w:rPr>
-                <w:rFonts w:ascii="Consolas" w:hAnsi="Consolas" w:cs="Courier New"/>
-                <w:color w:val="333333"/>
-                <w:sz w:val="21"/>
-                <w:szCs w:val="21"/>
-                <w:bdr w:val="none" w:sz="0" w:space="0" w:color="auto" w:frame="1"/>
-                <w:lang w:val="en-US"/>
-              </w:rPr>
-              <w:t>    "</w:t>
-            </w:r>
-            <w:proofErr w:type="spellStart"/>
-            <w:r>
-              <w:rPr>
-                <w:rFonts w:ascii="Consolas" w:hAnsi="Consolas" w:cs="Courier New"/>
-                <w:color w:val="333333"/>
-                <w:sz w:val="21"/>
-                <w:szCs w:val="21"/>
-                <w:bdr w:val="none" w:sz="0" w:space="0" w:color="auto" w:frame="1"/>
-                <w:lang w:val="en-US"/>
-              </w:rPr>
-              <w:t>orderId</w:t>
-            </w:r>
-            <w:proofErr w:type="spellEnd"/>
-            <w:r>
-              <w:rPr>
-                <w:rFonts w:ascii="Consolas" w:hAnsi="Consolas" w:cs="Courier New"/>
-                <w:color w:val="333333"/>
-                <w:sz w:val="21"/>
-                <w:szCs w:val="21"/>
-                <w:bdr w:val="none" w:sz="0" w:space="0" w:color="auto" w:frame="1"/>
-                <w:lang w:val="en-US"/>
-              </w:rPr>
-              <w:t>": 11,</w:t>
-            </w:r>
-          </w:p>
-          <w:p>
-            <w:pPr>
-              <w:spacing w:line="300" w:lineRule="atLeast"/>
-              <w:textAlignment w:val="baseline"/>
-              <w:rPr>
-                <w:rFonts w:ascii="Consolas" w:hAnsi="Consolas" w:cs="Courier New"/>
-                <w:color w:val="333333"/>
-                <w:sz w:val="21"/>
-                <w:szCs w:val="21"/>
-                <w:bdr w:val="none" w:sz="0" w:space="0" w:color="auto" w:frame="1"/>
-                <w:lang w:val="en-US"/>
-              </w:rPr>
-            </w:pPr>
-            <w:r>
-              <w:rPr>
-                <w:rFonts w:ascii="Consolas" w:hAnsi="Consolas" w:cs="Courier New"/>
-                <w:color w:val="333333"/>
-                <w:sz w:val="21"/>
-                <w:szCs w:val="21"/>
-                <w:bdr w:val="none" w:sz="0" w:space="0" w:color="auto" w:frame="1"/>
-                <w:lang w:val="en-US"/>
-              </w:rPr>
-              <w:t>    "size": null,</w:t>
-            </w:r>
-          </w:p>
-          <w:p>
-            <w:pPr>
-              <w:spacing w:line="300" w:lineRule="atLeast"/>
-              <w:ind w:left="454"/>
-              <w:textAlignment w:val="baseline"/>
-              <w:rPr>
-                <w:rFonts w:ascii="Consolas" w:hAnsi="Consolas" w:cs="Courier New"/>
-                <w:color w:val="333333"/>
-                <w:sz w:val="21"/>
-                <w:szCs w:val="21"/>
-                <w:bdr w:val="none" w:sz="0" w:space="0" w:color="auto" w:frame="1"/>
-                <w:lang w:val="en-US"/>
-              </w:rPr>
-            </w:pPr>
-            <w:r>
-              <w:rPr>
-                <w:rFonts w:ascii="Consolas" w:hAnsi="Consolas" w:cs="Courier New"/>
-                <w:color w:val="333333"/>
-                <w:sz w:val="21"/>
-                <w:szCs w:val="21"/>
-                <w:bdr w:val="none" w:sz="0" w:space="0" w:color="auto" w:frame="1"/>
-                <w:lang w:val="en-US"/>
-              </w:rPr>
-              <w:t>"assetURL": "http://www.rd.com/wp-content/uploads/sites/2/2016/01/07-dog-breeds-chow-chow.jpg",</w:t>
-            </w:r>
-          </w:p>
-          <w:p>
-            <w:pPr>
-              <w:spacing w:line="300" w:lineRule="atLeast"/>
-              <w:ind w:left="454"/>
-              <w:textAlignment w:val="baseline"/>
-              <w:rPr>
-                <w:rFonts w:ascii="Consolas" w:eastAsia="Times New Roman" w:hAnsi="Consolas"/>
-                <w:color w:val="333333"/>
-                <w:sz w:val="21"/>
-                <w:szCs w:val="21"/>
-                <w:lang w:val="en-US"/>
-              </w:rPr>
-            </w:pPr>
-            <w:r>
-              <w:rPr>
-                <w:rFonts w:ascii="Consolas" w:hAnsi="Consolas" w:cs="Courier New"/>
-                <w:color w:val="333333"/>
-                <w:sz w:val="21"/>
-                <w:szCs w:val="21"/>
-                <w:bdr w:val="none" w:sz="0" w:space="0" w:color="auto" w:frame="1"/>
-                <w:lang w:val="en-US"/>
-              </w:rPr>
-              <w:t>"clickURL": "http://www.rd.com/wp-content/uploads/sites/2/2016/01/07-dog-breeds-chow-chow.jpg",</w:t>
-            </w:r>
-          </w:p>
-          <w:p>
-            <w:pPr>
-              <w:spacing w:line="300" w:lineRule="atLeast"/>
-              <w:textAlignment w:val="baseline"/>
-              <w:rPr>
-                <w:rFonts w:ascii="Consolas" w:eastAsia="Times New Roman" w:hAnsi="Consolas"/>
-                <w:color w:val="333333"/>
-                <w:sz w:val="21"/>
-                <w:szCs w:val="21"/>
-                <w:lang w:val="en-US"/>
-              </w:rPr>
-            </w:pPr>
-            <w:r>
-              <w:rPr>
-                <w:rFonts w:ascii="Consolas" w:hAnsi="Consolas" w:cs="Courier New"/>
-                <w:color w:val="333333"/>
-                <w:sz w:val="21"/>
-                <w:szCs w:val="21"/>
-                <w:bdr w:val="none" w:sz="0" w:space="0" w:color="auto" w:frame="1"/>
-                <w:lang w:val="en-US"/>
-              </w:rPr>
-              <w:t>    "</w:t>
-            </w:r>
-            <w:proofErr w:type="spellStart"/>
-            <w:r>
-              <w:rPr>
-                <w:rFonts w:ascii="Consolas" w:hAnsi="Consolas" w:cs="Courier New"/>
-                <w:color w:val="333333"/>
-                <w:sz w:val="21"/>
-                <w:szCs w:val="21"/>
-                <w:bdr w:val="none" w:sz="0" w:space="0" w:color="auto" w:frame="1"/>
-                <w:lang w:val="en-US"/>
-              </w:rPr>
-              <w:t>createdDate</w:t>
-            </w:r>
-            <w:proofErr w:type="spellEnd"/>
-            <w:r>
-              <w:rPr>
-                <w:rFonts w:ascii="Consolas" w:hAnsi="Consolas" w:cs="Courier New"/>
-                <w:color w:val="333333"/>
-                <w:sz w:val="21"/>
-                <w:szCs w:val="21"/>
-                <w:bdr w:val="none" w:sz="0" w:space="0" w:color="auto" w:frame="1"/>
-                <w:lang w:val="en-US"/>
-              </w:rPr>
-              <w:t>": "2016-09-15T13:04:45.000Z",</w:t>
-            </w:r>
-          </w:p>
-          <w:p>
-            <w:pPr>
-              <w:spacing w:line="300" w:lineRule="atLeast"/>
-              <w:textAlignment w:val="baseline"/>
-              <w:rPr>
-                <w:rFonts w:ascii="Consolas" w:eastAsia="Times New Roman" w:hAnsi="Consolas"/>
-                <w:color w:val="333333"/>
-                <w:sz w:val="21"/>
-                <w:szCs w:val="21"/>
-                <w:lang w:val="en-US"/>
-              </w:rPr>
-            </w:pPr>
-            <w:r>
-              <w:rPr>
-                <w:rFonts w:ascii="Consolas" w:hAnsi="Consolas" w:cs="Courier New"/>
-                <w:color w:val="333333"/>
-                <w:sz w:val="21"/>
-                <w:szCs w:val="21"/>
-                <w:bdr w:val="none" w:sz="0" w:space="0" w:color="auto" w:frame="1"/>
-                <w:lang w:val="en-US"/>
-              </w:rPr>
-              <w:t>    "</w:t>
-            </w:r>
-            <w:proofErr w:type="spellStart"/>
-            <w:r>
-              <w:rPr>
-                <w:rFonts w:ascii="Consolas" w:hAnsi="Consolas" w:cs="Courier New"/>
-                <w:color w:val="333333"/>
-                <w:sz w:val="21"/>
-                <w:szCs w:val="21"/>
-                <w:bdr w:val="none" w:sz="0" w:space="0" w:color="auto" w:frame="1"/>
-                <w:lang w:val="en-US"/>
-              </w:rPr>
-              <w:t>modifiedDate</w:t>
-            </w:r>
-            <w:proofErr w:type="spellEnd"/>
-            <w:r>
-              <w:rPr>
-                <w:rFonts w:ascii="Consolas" w:hAnsi="Consolas" w:cs="Courier New"/>
-                <w:color w:val="333333"/>
-                <w:sz w:val="21"/>
-                <w:szCs w:val="21"/>
-                <w:bdr w:val="none" w:sz="0" w:space="0" w:color="auto" w:frame="1"/>
-                <w:lang w:val="en-US"/>
-              </w:rPr>
-              <w:t>": "2016-09-15T15:07:17.000Z"</w:t>
-            </w:r>
-          </w:p>
-          <w:p>
-            <w:pPr>
-              <w:spacing w:line="300" w:lineRule="atLeast"/>
-              <w:textAlignment w:val="baseline"/>
-              <w:rPr>
-                <w:rFonts w:ascii="Consolas" w:eastAsia="Times New Roman" w:hAnsi="Consolas"/>
-                <w:color w:val="333333"/>
-                <w:sz w:val="21"/>
-                <w:szCs w:val="21"/>
-              </w:rPr>
-            </w:pPr>
-            <w:r>
-              <w:rPr>
-                <w:rFonts w:ascii="Consolas" w:hAnsi="Consolas" w:cs="Courier New"/>
-                <w:color w:val="333333"/>
-                <w:sz w:val="21"/>
-                <w:szCs w:val="21"/>
-                <w:bdr w:val="none" w:sz="0" w:space="0" w:color="auto" w:frame="1"/>
-              </w:rPr>
-              <w:t>}</w:t>
-            </w:r>
-          </w:p>
-        </w:tc>
-      </w:tr>
-    </w:tbl>
-    <w:p>
-      <w:pPr>
-        <w:shd w:val="clear" w:color="auto" w:fill="FFFFFF"/>
-        <w:spacing w:before="450"/>
-        <w:ind w:left="-567"/>
-        <w:outlineLvl w:val="1"/>
-        <w:rPr>
-          <w:rFonts w:ascii="Arial" w:eastAsia="Times New Roman" w:hAnsi="Arial" w:cs="Arial"/>
-          <w:color w:val="0070C0"/>
-          <w:szCs w:val="30"/>
-        </w:rPr>
-      </w:pPr>
-      <w:r>
-        <w:rPr>
-          <w:rFonts w:ascii="Arial" w:eastAsia="Times New Roman" w:hAnsi="Arial" w:cs="Arial"/>
-          <w:b/>
-          <w:color w:val="333333"/>
-          <w:sz w:val="30"/>
-          <w:szCs w:val="30"/>
-        </w:rPr>
-        <w:t>GET</w:t>
-      </w:r>
-    </w:p>
-    <w:p>
-      <w:pPr>
-        <w:rPr>
-          <w:rFonts w:eastAsia="Times New Roman"/>
-        </w:rPr>
-      </w:pPr>
-      <w:proofErr w:type="spellStart"/>
-      <w:r>
-        <w:rPr>
-          <w:rFonts w:ascii="Arial" w:eastAsia="Times New Roman" w:hAnsi="Arial" w:cs="Arial"/>
-          <w:color w:val="333333"/>
-          <w:sz w:val="21"/>
-          <w:szCs w:val="21"/>
-          <w:shd w:val="clear" w:color="auto" w:fill="FFFFFF"/>
-        </w:rPr>
-        <w:t>Get</w:t>
-      </w:r>
-      <w:proofErr w:type="spellEnd"/>
-      <w:r>
-        <w:rPr>
-          <w:rFonts w:ascii="Arial" w:eastAsia="Times New Roman" w:hAnsi="Arial" w:cs="Arial"/>
-          <w:color w:val="333333"/>
-          <w:sz w:val="21"/>
-          <w:szCs w:val="21"/>
-          <w:shd w:val="clear" w:color="auto" w:fill="FFFFFF"/>
-        </w:rPr>
-        <w:t xml:space="preserve"> </w:t>
-      </w:r>
-      <w:proofErr w:type="spellStart"/>
-      <w:r>
-        <w:rPr>
-          <w:rFonts w:ascii="Arial" w:eastAsia="Times New Roman" w:hAnsi="Arial" w:cs="Arial"/>
-          <w:color w:val="333333"/>
-          <w:sz w:val="21"/>
-          <w:szCs w:val="21"/>
-          <w:shd w:val="clear" w:color="auto" w:fill="FFFFFF"/>
-        </w:rPr>
-        <w:t>proper</w:t>
-      </w:r>
-      <w:proofErr w:type="spellEnd"/>
-      <w:r>
-        <w:rPr>
-          <w:rFonts w:ascii="Arial" w:eastAsia="Times New Roman" w:hAnsi="Arial" w:cs="Arial"/>
-          <w:color w:val="333333"/>
-          <w:sz w:val="21"/>
-          <w:szCs w:val="21"/>
-          <w:shd w:val="clear" w:color="auto" w:fill="FFFFFF"/>
-        </w:rPr>
-        <w:t xml:space="preserve"> </w:t>
-      </w:r>
-      <w:proofErr w:type="spellStart"/>
-      <w:r>
-        <w:rPr>
-          <w:rFonts w:ascii="Arial" w:eastAsia="Times New Roman" w:hAnsi="Arial" w:cs="Arial"/>
-          <w:color w:val="333333"/>
-          <w:sz w:val="21"/>
-          <w:szCs w:val="21"/>
-          <w:shd w:val="clear" w:color="auto" w:fill="FFFFFF"/>
-        </w:rPr>
-        <w:t>asset</w:t>
-      </w:r>
-      <w:proofErr w:type="spellEnd"/>
-      <w:r>
-        <w:rPr>
-          <w:rFonts w:ascii="Arial" w:eastAsia="Times New Roman" w:hAnsi="Arial" w:cs="Arial"/>
-          <w:color w:val="333333"/>
-          <w:sz w:val="21"/>
-          <w:szCs w:val="21"/>
-          <w:shd w:val="clear" w:color="auto" w:fill="FFFFFF"/>
-        </w:rPr>
-        <w:t xml:space="preserve"> </w:t>
-      </w:r>
-    </w:p>
-    <w:p>
-      <w:pPr>
-        <w:shd w:val="clear" w:color="auto" w:fill="FFFFFF"/>
-        <w:spacing w:before="150" w:line="300" w:lineRule="atLeast"/>
-        <w:rPr>
-          <w:rFonts w:ascii="Arial" w:hAnsi="Arial" w:cs="Arial"/>
-          <w:color w:val="333333"/>
-          <w:sz w:val="21"/>
-          <w:szCs w:val="21"/>
-        </w:rPr>
-      </w:pPr>
-      <w:proofErr w:type="spellStart"/>
-      <w:r>
-        <w:rPr>
-          <w:rFonts w:ascii="Arial" w:eastAsia="Times New Roman" w:hAnsi="Arial" w:cs="Arial"/>
-          <w:color w:val="333333"/>
-          <w:sz w:val="21"/>
-          <w:szCs w:val="21"/>
-          <w:shd w:val="clear" w:color="auto" w:fill="FFFFFF"/>
-        </w:rPr>
-        <w:t>Response</w:t>
-      </w:r>
-      <w:proofErr w:type="spellEnd"/>
-      <w:r>
-        <w:rPr>
-          <w:rFonts w:ascii="Arial" w:eastAsia="Times New Roman" w:hAnsi="Arial" w:cs="Arial"/>
-          <w:color w:val="333333"/>
-          <w:sz w:val="21"/>
-          <w:szCs w:val="21"/>
-          <w:shd w:val="clear" w:color="auto" w:fill="FFFFFF"/>
-        </w:rPr>
-        <w:t xml:space="preserve"> </w:t>
-      </w:r>
-      <w:proofErr w:type="spellStart"/>
-      <w:r>
-        <w:rPr>
-          <w:rFonts w:ascii="Arial" w:hAnsi="Arial" w:cs="Arial"/>
-          <w:color w:val="333333"/>
-          <w:sz w:val="21"/>
-          <w:szCs w:val="21"/>
-        </w:rPr>
-        <w:t>body</w:t>
-      </w:r>
-      <w:proofErr w:type="spellEnd"/>
-      <w:r>
-        <w:rPr>
-          <w:rFonts w:ascii="Arial" w:hAnsi="Arial" w:cs="Arial"/>
-          <w:color w:val="333333"/>
-          <w:sz w:val="21"/>
-          <w:szCs w:val="21"/>
-        </w:rPr>
-        <w:t>:</w:t>
-      </w:r>
-    </w:p>
-    <w:p>
-      <w:pPr>
-        <w:shd w:val="clear" w:color="auto" w:fill="FFFFFF"/>
-        <w:spacing w:before="150" w:line="300" w:lineRule="atLeast"/>
-        <w:rPr>
-          <w:rFonts w:ascii="Arial" w:hAnsi="Arial" w:cs="Arial"/>
-          <w:color w:val="333333"/>
-          <w:sz w:val="21"/>
-          <w:szCs w:val="21"/>
-        </w:rPr>
-      </w:pPr>
-    </w:p>
-    <w:tbl>
-      <w:tblPr>
-        <w:tblStyle w:val="a5"/>
-        <w:tblW w:w="0" w:type="auto"/>
-        <w:tblLook w:val="04A0" w:firstRow="1" w:lastRow="0" w:firstColumn="1" w:lastColumn="0" w:noHBand="0" w:noVBand="1"/>
-      </w:tblPr>
-      <w:tblGrid>
-        <w:gridCol w:w="9339"/>
-      </w:tblGrid>
-      <w:tr>
-        <w:trPr>
-          <w:trHeight w:val="2756"/>
-        </w:trPr>
-        <w:tc>
-          <w:tcPr>
-            <w:tcW w:w="9339" w:type="dxa"/>
-          </w:tcPr>
-          <w:p>
-            <w:pPr>
-              <w:spacing w:line="300" w:lineRule="atLeast"/>
-              <w:textAlignment w:val="baseline"/>
-              <w:rPr>
-                <w:rFonts w:ascii="Consolas" w:eastAsia="Times New Roman" w:hAnsi="Consolas"/>
-                <w:color w:val="333333"/>
-                <w:sz w:val="21"/>
-                <w:szCs w:val="21"/>
-                <w:lang w:val="en-US"/>
-              </w:rPr>
-            </w:pPr>
-            <w:r>
-              <w:rPr>
                 <w:rFonts w:ascii="Consolas" w:hAnsi="Consolas" w:cs="Courier New"/>
                 <w:color w:val="333333"/>
                 <w:sz w:val="21"/>
@@ -7604,8 +8046,6 @@
         </w:rPr>
       </w:pPr>
       <w:bookmarkStart w:id="8" w:name="user"/>
-      <w:bookmarkStart w:id="9" w:name="_GoBack"/>
-      <w:bookmarkEnd w:id="9"/>
       <w:r>
         <w:rPr>
           <w:rFonts w:ascii="Arial" w:eastAsia="Times New Roman" w:hAnsi="Arial" w:cs="Arial"/>
@@ -8297,105 +8737,12 @@
       </w:r>
     </w:p>
   </w:comment>
-  <w:comment w:id="2" w:author="Анастасия Титова" w:date="2016-09-16T07:17:00Z" w:initials="АТ">
-    <w:p>
-      <w:pPr>
-        <w:pStyle w:val="aa"/>
-        <w:rPr>
-          <w:lang w:val="en-US"/>
-        </w:rPr>
-      </w:pPr>
-      <w:r>
-        <w:rPr>
-          <w:rStyle w:val="a9"/>
-        </w:rPr>
-        <w:annotationRef/>
-      </w:r>
-      <w:r>
-        <w:rPr>
-          <w:lang w:val="en-US"/>
-        </w:rPr>
-        <w:t>I suppose</w:t>
-      </w:r>
-      <w:r>
-        <w:rPr>
-          <w:b/>
-          <w:color w:val="FF0000"/>
-          <w:u w:val="single"/>
-          <w:lang w:val="en-US"/>
-        </w:rPr>
-        <w:t xml:space="preserve"> supplicant</w:t>
-      </w:r>
-      <w:r>
-        <w:rPr>
-          <w:color w:val="FF0000"/>
-          <w:lang w:val="en-US"/>
-        </w:rPr>
-        <w:t xml:space="preserve"> </w:t>
-      </w:r>
-      <w:r>
-        <w:rPr>
-          <w:lang w:val="en-US"/>
-        </w:rPr>
-        <w:t>is like a user</w:t>
-      </w:r>
-      <w:r>
-        <w:rPr>
-          <w:lang w:val="en-US"/>
-        </w:rPr>
-        <w:t xml:space="preserve"> id</w:t>
-      </w:r>
-      <w:r>
-        <w:rPr>
-          <w:lang w:val="en-US"/>
-        </w:rPr>
-        <w:t>.</w:t>
-      </w:r>
-      <w:r>
-        <w:rPr>
-          <w:lang w:val="en-US"/>
-        </w:rPr>
-        <w:t xml:space="preserve"> But w</w:t>
-      </w:r>
-      <w:r>
-        <w:rPr>
-          <w:lang w:val="en-US"/>
-        </w:rPr>
-        <w:t xml:space="preserve">e </w:t>
-      </w:r>
-      <w:r>
-        <w:rPr>
-          <w:lang w:val="en-US"/>
-        </w:rPr>
-        <w:t xml:space="preserve">already </w:t>
-      </w:r>
-      <w:r>
-        <w:rPr>
-          <w:lang w:val="en-US"/>
-        </w:rPr>
-        <w:t>use</w:t>
-      </w:r>
-      <w:r>
-        <w:rPr>
-          <w:lang w:val="en-US"/>
-        </w:rPr>
-        <w:t xml:space="preserve"> user Id…</w:t>
-      </w:r>
-      <w:r>
-        <w:rPr>
-          <w:lang w:val="en-US"/>
-        </w:rPr>
-        <w:t>.</w:t>
-      </w:r>
-    </w:p>
-  </w:comment>
 </w:comments>
 </file>
 
 <file path=word/commentsExtended.xml><?xml version="1.0" encoding="utf-8"?>
 <w15:commentsEx xmlns:wpc="http://schemas.microsoft.com/office/word/2010/wordprocessingCanvas" xmlns:mo="http://schemas.microsoft.com/office/mac/office/2008/main" xmlns:mc="http://schemas.openxmlformats.org/markup-compatibility/2006" xmlns:mv="urn:schemas-microsoft-com:mac:vml" xmlns:o="urn:schemas-microsoft-com:office:office" xmlns:r="http://schemas.openxmlformats.org/officeDocument/2006/relationships" xmlns:m="http://schemas.openxmlformats.org/officeDocument/2006/math" xmlns:v="urn:schemas-microsoft-com:vml" xmlns:wp14="http://schemas.microsoft.com/office/word/2010/wordprocessingDrawing" xmlns:wp="http://schemas.openxmlformats.org/drawingml/2006/wordprocessingDrawing" xmlns:w10="urn:schemas-microsoft-com:office:word" xmlns:w="http://schemas.openxmlformats.org/wordprocessingml/2006/main" xmlns:w14="http://schemas.microsoft.com/office/word/2010/wordml" xmlns:w15="http://schemas.microsoft.com/office/word/2012/wordml" xmlns:wpg="http://schemas.microsoft.com/office/word/2010/wordprocessingGroup" xmlns:wpi="http://schemas.microsoft.com/office/word/2010/wordprocessingInk" xmlns:wne="http://schemas.microsoft.com/office/word/2006/wordml" xmlns:wps="http://schemas.microsoft.com/office/word/2010/wordprocessingShape" mc:Ignorable="w14 w15 wp14">
   <w15:commentEx w15:paraId="683CA14A" w15:done="0"/>
-  <w15:commentEx w15:paraId="09B5C9DF" w15:done="0"/>
 </w15:commentsEx>
 </file>
 
@@ -8927,6 +9274,155 @@
     </w:lvl>
   </w:abstractNum>
   <w:abstractNum w:abstractNumId="4">
+    <w:nsid w:val="548F4800"/>
+    <w:multiLevelType w:val="multilevel"/>
+    <w:tmpl w:val="E058449C"/>
+    <w:lvl w:ilvl="0">
+      <w:start w:val="1"/>
+      <w:numFmt w:val="bullet"/>
+      <w:lvlText w:val=""/>
+      <w:lvlJc w:val="left"/>
+      <w:pPr>
+        <w:tabs>
+          <w:tab w:val="num" w:pos="3600"/>
+        </w:tabs>
+        <w:ind w:left="3600" w:hanging="360"/>
+      </w:pPr>
+      <w:rPr>
+        <w:rFonts w:ascii="Symbol" w:hAnsi="Symbol" w:hint="default"/>
+        <w:sz w:val="20"/>
+      </w:rPr>
+    </w:lvl>
+    <w:lvl w:ilvl="1" w:tentative="1">
+      <w:start w:val="1"/>
+      <w:numFmt w:val="bullet"/>
+      <w:lvlText w:val=""/>
+      <w:lvlJc w:val="left"/>
+      <w:pPr>
+        <w:tabs>
+          <w:tab w:val="num" w:pos="4320"/>
+        </w:tabs>
+        <w:ind w:left="4320" w:hanging="360"/>
+      </w:pPr>
+      <w:rPr>
+        <w:rFonts w:ascii="Symbol" w:hAnsi="Symbol" w:hint="default"/>
+        <w:sz w:val="20"/>
+      </w:rPr>
+    </w:lvl>
+    <w:lvl w:ilvl="2" w:tentative="1">
+      <w:start w:val="1"/>
+      <w:numFmt w:val="bullet"/>
+      <w:lvlText w:val=""/>
+      <w:lvlJc w:val="left"/>
+      <w:pPr>
+        <w:tabs>
+          <w:tab w:val="num" w:pos="5040"/>
+        </w:tabs>
+        <w:ind w:left="5040" w:hanging="360"/>
+      </w:pPr>
+      <w:rPr>
+        <w:rFonts w:ascii="Symbol" w:hAnsi="Symbol" w:hint="default"/>
+        <w:sz w:val="20"/>
+      </w:rPr>
+    </w:lvl>
+    <w:lvl w:ilvl="3" w:tentative="1">
+      <w:start w:val="1"/>
+      <w:numFmt w:val="bullet"/>
+      <w:lvlText w:val=""/>
+      <w:lvlJc w:val="left"/>
+      <w:pPr>
+        <w:tabs>
+          <w:tab w:val="num" w:pos="5760"/>
+        </w:tabs>
+        <w:ind w:left="5760" w:hanging="360"/>
+      </w:pPr>
+      <w:rPr>
+        <w:rFonts w:ascii="Symbol" w:hAnsi="Symbol" w:hint="default"/>
+        <w:sz w:val="20"/>
+      </w:rPr>
+    </w:lvl>
+    <w:lvl w:ilvl="4" w:tentative="1">
+      <w:start w:val="1"/>
+      <w:numFmt w:val="bullet"/>
+      <w:lvlText w:val=""/>
+      <w:lvlJc w:val="left"/>
+      <w:pPr>
+        <w:tabs>
+          <w:tab w:val="num" w:pos="6480"/>
+        </w:tabs>
+        <w:ind w:left="6480" w:hanging="360"/>
+      </w:pPr>
+      <w:rPr>
+        <w:rFonts w:ascii="Symbol" w:hAnsi="Symbol" w:hint="default"/>
+        <w:sz w:val="20"/>
+      </w:rPr>
+    </w:lvl>
+    <w:lvl w:ilvl="5" w:tentative="1">
+      <w:start w:val="1"/>
+      <w:numFmt w:val="bullet"/>
+      <w:lvlText w:val=""/>
+      <w:lvlJc w:val="left"/>
+      <w:pPr>
+        <w:tabs>
+          <w:tab w:val="num" w:pos="7200"/>
+        </w:tabs>
+        <w:ind w:left="7200" w:hanging="360"/>
+      </w:pPr>
+      <w:rPr>
+        <w:rFonts w:ascii="Symbol" w:hAnsi="Symbol" w:hint="default"/>
+        <w:sz w:val="20"/>
+      </w:rPr>
+    </w:lvl>
+    <w:lvl w:ilvl="6" w:tentative="1">
+      <w:start w:val="1"/>
+      <w:numFmt w:val="bullet"/>
+      <w:lvlText w:val=""/>
+      <w:lvlJc w:val="left"/>
+      <w:pPr>
+        <w:tabs>
+          <w:tab w:val="num" w:pos="7920"/>
+        </w:tabs>
+        <w:ind w:left="7920" w:hanging="360"/>
+      </w:pPr>
+      <w:rPr>
+        <w:rFonts w:ascii="Symbol" w:hAnsi="Symbol" w:hint="default"/>
+        <w:sz w:val="20"/>
+      </w:rPr>
+    </w:lvl>
+    <w:lvl w:ilvl="7" w:tentative="1">
+      <w:start w:val="1"/>
+      <w:numFmt w:val="bullet"/>
+      <w:lvlText w:val=""/>
+      <w:lvlJc w:val="left"/>
+      <w:pPr>
+        <w:tabs>
+          <w:tab w:val="num" w:pos="8640"/>
+        </w:tabs>
+        <w:ind w:left="8640" w:hanging="360"/>
+      </w:pPr>
+      <w:rPr>
+        <w:rFonts w:ascii="Symbol" w:hAnsi="Symbol" w:hint="default"/>
+        <w:sz w:val="20"/>
+      </w:rPr>
+    </w:lvl>
+    <w:lvl w:ilvl="8" w:tentative="1">
+      <w:start w:val="1"/>
+      <w:numFmt w:val="bullet"/>
+      <w:lvlText w:val=""/>
+      <w:lvlJc w:val="left"/>
+      <w:pPr>
+        <w:tabs>
+          <w:tab w:val="num" w:pos="9360"/>
+        </w:tabs>
+        <w:ind w:left="9360" w:hanging="360"/>
+      </w:pPr>
+      <w:rPr>
+        <w:rFonts w:ascii="Symbol" w:hAnsi="Symbol" w:hint="default"/>
+        <w:sz w:val="20"/>
+      </w:rPr>
+    </w:lvl>
+  </w:abstractNum>
+  <w:abstractNum w:abstractNumId="5">
     <w:nsid w:val="651B0C00"/>
     <w:multiLevelType w:val="multilevel"/>
     <w:tmpl w:val="31C4890E"/>
@@ -9082,13 +9578,16 @@
     <w:abstractNumId w:val="3"/>
   </w:num>
   <w:num w:numId="3">
-    <w:abstractNumId w:val="4"/>
+    <w:abstractNumId w:val="5"/>
   </w:num>
   <w:num w:numId="4">
     <w:abstractNumId w:val="1"/>
   </w:num>
   <w:num w:numId="5">
     <w:abstractNumId w:val="0"/>
+  </w:num>
+  <w:num w:numId="6">
+    <w:abstractNumId w:val="4"/>
   </w:num>
 </w:numbering>
 </file>
@@ -9490,7 +9989,7 @@
   <w:style w:type="paragraph" w:default="1" w:styleId="a">
     <w:name w:val="Normal"/>
     <w:qFormat/>
-    <w:rsid w:val="002921E1"/>
+    <w:rsid w:val="00BE0A41"/>
     <w:rPr>
       <w:rFonts w:ascii="Times New Roman" w:hAnsi="Times New Roman" w:cs="Times New Roman"/>
       <w:lang w:eastAsia="ru-RU"/>
@@ -10053,7 +10552,7 @@
 </file>
 
 <file path=customXml/itemProps1.xml><?xml version="1.0" encoding="utf-8"?>
-<ds:datastoreItem xmlns:ds="http://schemas.openxmlformats.org/officeDocument/2006/customXml" ds:itemID="{EAA01DF5-A63C-2F4B-A0BE-D73D90037D3F}">
+<ds:datastoreItem xmlns:ds="http://schemas.openxmlformats.org/officeDocument/2006/customXml" ds:itemID="{0C205E79-2463-614F-ABB5-A4268C2D72E8}">
   <ds:schemaRefs>
     <ds:schemaRef ds:uri="http://schemas.openxmlformats.org/officeDocument/2006/bibliography"/>
   </ds:schemaRefs>

</xml_diff>